<commit_message>
Revert "Merge branch 'main' of https://github.com/nhamct/ThucTapTN_2021_2022_1"
This reverts commit cebb3666ff15568568e8759cefebd666642547b6, reversing
changes made to 9e3d4f30ef42523efcd20cc7f3c9db742b3454a4.
</commit_message>
<xml_diff>
--- a/Thắng/UpdateBaoCao.docx
+++ b/Thắng/UpdateBaoCao.docx
@@ -1,6 +1,6 @@
 
 <file path=word/document.xml><?xml version="1.0" encoding="utf-8"?>
-<w:document xmlns:wpc="http://schemas.microsoft.com/office/word/2010/wordprocessingCanvas" xmlns:cx="http://schemas.microsoft.com/office/drawing/2014/chartex" xmlns:cx1="http://schemas.microsoft.com/office/drawing/2015/9/8/chartex" xmlns:cx2="http://schemas.microsoft.com/office/drawing/2015/10/21/chartex" xmlns:cx3="http://schemas.microsoft.com/office/drawing/2016/5/9/chartex" xmlns:cx4="http://schemas.microsoft.com/office/drawing/2016/5/10/chartex" xmlns:cx5="http://schemas.microsoft.com/office/drawing/2016/5/11/chartex" xmlns:cx6="http://schemas.microsoft.com/office/drawing/2016/5/12/chartex" xmlns:cx7="http://schemas.microsoft.com/office/drawing/2016/5/13/chartex" xmlns:cx8="http://schemas.microsoft.com/office/drawing/2016/5/14/chartex" xmlns:mc="http://schemas.openxmlformats.org/markup-compatibility/2006" xmlns:aink="http://schemas.microsoft.com/office/drawing/2016/ink" xmlns:am3d="http://schemas.microsoft.com/office/drawing/2017/model3d" xmlns:o="urn:schemas-microsoft-com:office:office" xmlns:r="http://schemas.openxmlformats.org/officeDocument/2006/relationships" xmlns:m="http://schemas.openxmlformats.org/officeDocument/2006/math" xmlns:v="urn:schemas-microsoft-com:vml" xmlns:wp14="http://schemas.microsoft.com/office/word/2010/wordprocessingDrawing" xmlns:wp="http://schemas.openxmlformats.org/drawingml/2006/wordprocessingDrawing" xmlns:w10="urn:schemas-microsoft-com:office:word" xmlns:w="http://schemas.openxmlformats.org/wordprocessingml/2006/main" xmlns:w14="http://schemas.microsoft.com/office/word/2010/wordml" xmlns:w15="http://schemas.microsoft.com/office/word/2012/wordml" xmlns:w16cid="http://schemas.microsoft.com/office/word/2016/wordml/cid" xmlns:w16se="http://schemas.microsoft.com/office/word/2015/wordml/symex" xmlns:wpg="http://schemas.microsoft.com/office/word/2010/wordprocessingGroup" xmlns:wpi="http://schemas.microsoft.com/office/word/2010/wordprocessingInk" xmlns:wne="http://schemas.microsoft.com/office/word/2006/wordml" xmlns:wps="http://schemas.microsoft.com/office/word/2010/wordprocessingShape" mc:Ignorable="w14 w15 w16se w16cid wp14">
+<w:document xmlns:wpc="http://schemas.microsoft.com/office/word/2010/wordprocessingCanvas" xmlns:cx="http://schemas.microsoft.com/office/drawing/2014/chartex" xmlns:cx1="http://schemas.microsoft.com/office/drawing/2015/9/8/chartex" xmlns:cx2="http://schemas.microsoft.com/office/drawing/2015/10/21/chartex" xmlns:cx3="http://schemas.microsoft.com/office/drawing/2016/5/9/chartex" xmlns:cx4="http://schemas.microsoft.com/office/drawing/2016/5/10/chartex" xmlns:cx5="http://schemas.microsoft.com/office/drawing/2016/5/11/chartex" xmlns:cx6="http://schemas.microsoft.com/office/drawing/2016/5/12/chartex" xmlns:cx7="http://schemas.microsoft.com/office/drawing/2016/5/13/chartex" xmlns:cx8="http://schemas.microsoft.com/office/drawing/2016/5/14/chartex" xmlns:mc="http://schemas.openxmlformats.org/markup-compatibility/2006" xmlns:aink="http://schemas.microsoft.com/office/drawing/2016/ink" xmlns:am3d="http://schemas.microsoft.com/office/drawing/2017/model3d" xmlns:o="urn:schemas-microsoft-com:office:office" xmlns:r="http://schemas.openxmlformats.org/officeDocument/2006/relationships" xmlns:m="http://schemas.openxmlformats.org/officeDocument/2006/math" xmlns:v="urn:schemas-microsoft-com:vml" xmlns:wp14="http://schemas.microsoft.com/office/word/2010/wordprocessingDrawing" xmlns:wp="http://schemas.openxmlformats.org/drawingml/2006/wordprocessingDrawing" xmlns:w10="urn:schemas-microsoft-com:office:word" xmlns:w="http://schemas.openxmlformats.org/wordprocessingml/2006/main" xmlns:w14="http://schemas.microsoft.com/office/word/2010/wordml" xmlns:w15="http://schemas.microsoft.com/office/word/2012/wordml" xmlns:w16cex="http://schemas.microsoft.com/office/word/2018/wordml/cex" xmlns:w16cid="http://schemas.microsoft.com/office/word/2016/wordml/cid" xmlns:w16="http://schemas.microsoft.com/office/word/2018/wordml" xmlns:w16sdtdh="http://schemas.microsoft.com/office/word/2020/wordml/sdtdatahash" xmlns:w16se="http://schemas.microsoft.com/office/word/2015/wordml/symex" xmlns:wpg="http://schemas.microsoft.com/office/word/2010/wordprocessingGroup" xmlns:wpi="http://schemas.microsoft.com/office/word/2010/wordprocessingInk" xmlns:wne="http://schemas.microsoft.com/office/word/2006/wordml" xmlns:wps="http://schemas.microsoft.com/office/word/2010/wordprocessingShape" mc:Ignorable="w14 w15 w16se w16cid w16 w16cex w16sdtdh wp14">
   <w:body>
     <w:p>
       <w:pPr>
@@ -3720,13 +3720,7 @@
         <w:t xml:space="preserve"> tạo đã ban hành quyết định về việc ban hành quy chế đánh giá kết quả điểm rèn luyện </w:t>
       </w:r>
       <w:r>
-        <w:t xml:space="preserve">của sinh viên các cơ sở giáo dục đại học và trường trung cấp chuyên nghiệp hệ chính quy. Kết quả đánh giá rèn luyện từng học kỳ, từng năm học của người học được lưu trong hồ sơ quản lý người học của trường, được sử dụng trong việc xét duyệt học bổng, xét khen thưởng – kỷ luật, xét thôi học, ngừng </w:t>
-      </w:r>
-      <w:r>
-        <w:t>học, …</w:t>
-      </w:r>
-      <w:r>
-        <w:t xml:space="preserve"> </w:t>
+        <w:t xml:space="preserve">của sinh viên các cơ sở giáo dục đại học và trường trung cấp chuyên nghiệp hệ chính quy. Kết quả đánh giá rèn luyện từng học kỳ, từng năm học của người học được lưu trong hồ sơ quản lý người học của trường, được sử dụng trong việc xét duyệt học bổng, xét khen thưởng – kỷ luật, xét thôi học, ngừng học,… </w:t>
       </w:r>
     </w:p>
     <w:p>
@@ -3738,13 +3732,7 @@
         <w:t>Kết quả đánh giá rèn luyện toàn khóa của người học được lưu trong hồ sơ quản lý người học của cơ sở giáo dục đại học, làm căn cứ để xét tốt nghiệp, làm luận văn hoặc khóa luận tốt nghiệp. Kết quả đánh giá rèn luyện toàn khóa được ghi chung vào bảng điểm kết quả học tập và lưu trong hồ sơ của người học khi tốt nghiệp ra trường.</w:t>
       </w:r>
       <w:r>
-        <w:t xml:space="preserve"> Việc tổ chức đánh giá và lưu trữ điểm rèn luyện của sinh viên cần được thực hiện liên tục mỗi học kỳ dẫn đến việc quản lý gặp không ít khó </w:t>
-      </w:r>
-      <w:r>
-        <w:t>khăn,</w:t>
-      </w:r>
-      <w:r>
-        <w:t xml:space="preserve"> đòi hỏi mỗi trường phải có biện pháp cải thiện. Biện pháp cải thiện hiệu quả nhất chính là công nghệ hóa quy trình đánh giá rèn luyện cho sinh viên của trường.</w:t>
+        <w:t xml:space="preserve"> Việc tổ chức đánh giá và lưu trữ điểm rèn luyện của sinh viên cần được thực hiện liên tục mỗi học kỳ dẫn đến việc quản lý gặp không ít khó khăn , đòi hỏi mỗi trường phải có biện pháp cải thiện. Biện pháp cải thiện hiệu quả nhất chính là công nghệ hóa quy trình đánh giá rèn luyện cho sinh viên của trường.</w:t>
       </w:r>
     </w:p>
     <w:p>
@@ -3753,25 +3741,7 @@
         <w:ind w:left="288" w:firstLine="432"/>
       </w:pPr>
       <w:r>
-        <w:t xml:space="preserve">Cũng trên tinh thần ấy, trường Đại học Kinh tế Đà Nẵng hằng năm vẫn tổ chức xét điểm rèn luyện cho sinh viên và cuối mỗi học kỳ. Tuy </w:t>
-      </w:r>
-      <w:r>
-        <w:t>nhiên,</w:t>
-      </w:r>
-      <w:r>
-        <w:t xml:space="preserve"> toàn bộ quy trình hiện tại đều được thực hiện thủ công, tốn rất nhiều thời gian và chi </w:t>
-      </w:r>
-      <w:r>
-        <w:t>phí.</w:t>
-      </w:r>
-      <w:r>
-        <w:t xml:space="preserve"> Bên cạnh đó số lượng sinh viên của trường rất đông làm cho quy trình đánh giá, lưu </w:t>
-      </w:r>
-      <w:r>
-        <w:t>trữ,</w:t>
-      </w:r>
-      <w:r>
-        <w:t xml:space="preserve"> sử dụng điểm rèn luyện gặp nhiều bất cập. Chính vì thế, đề giải quyết được vấn đề trên tôi đã chọn đề tài “Website quản lý điểm rèn luyện</w:t>
+        <w:t>Cũng trên tinh thần ấy, trường Đại học Kinh tế Đà Nẵng hằng năm vẫn tổ chức xét điểm rèn luyện cho sinh viên và cuối mỗi học kỳ. Tuy nhiên , toàn bộ quy trình hiện tại đều được thực hiện thủ công, tốn rất nhiều thời gian và chi phí . Bên cạnh đó số lượng sinh viên của trường rất đông làm cho quy trình đánh giá, lưu trữ , sử dụng điểm rèn luyện gặp nhiều bất cập. Chính vì thế, đề giải quyết được vấn đề trên tôi đã chọn đề tài “Website quản lý điểm rèn luyện</w:t>
       </w:r>
       <w:r>
         <w:t xml:space="preserve"> trực tuyến</w:t>
@@ -4122,13 +4092,7 @@
         <w:spacing w:before="120" w:after="120" w:line="360" w:lineRule="auto"/>
       </w:pPr>
       <w:r>
-        <w:t xml:space="preserve">Chương </w:t>
-      </w:r>
-      <w:r>
-        <w:t>1:</w:t>
-      </w:r>
-      <w:r>
-        <w:t xml:space="preserve"> Cơ sở lý thuyết</w:t>
+        <w:t>Chương 1 : Cơ sở lý thuyết</w:t>
       </w:r>
     </w:p>
     <w:p>
@@ -4141,13 +4105,7 @@
         <w:spacing w:before="120" w:after="120" w:line="360" w:lineRule="auto"/>
       </w:pPr>
       <w:r>
-        <w:t xml:space="preserve">Chương </w:t>
-      </w:r>
-      <w:r>
-        <w:t>2:</w:t>
-      </w:r>
-      <w:r>
-        <w:t xml:space="preserve"> Giới thiệu về website quản lý điểm rèn luyện trực tuyến</w:t>
+        <w:t>Chương 2 : Giới thiệu về website quản lý điểm rèn luyện trực tuyến</w:t>
       </w:r>
     </w:p>
     <w:p>
@@ -4160,13 +4118,7 @@
         <w:spacing w:before="120" w:after="120" w:line="360" w:lineRule="auto"/>
       </w:pPr>
       <w:r>
-        <w:t xml:space="preserve">Chương </w:t>
-      </w:r>
-      <w:r>
-        <w:t>3:</w:t>
-      </w:r>
-      <w:r>
-        <w:t xml:space="preserve"> Triển khai xây dựng website</w:t>
+        <w:t>Chương 3 : Triển khai xây dựng website</w:t>
       </w:r>
     </w:p>
     <w:p>
@@ -4179,13 +4131,7 @@
         <w:spacing w:before="120" w:after="120" w:line="360" w:lineRule="auto"/>
       </w:pPr>
       <w:r>
-        <w:t xml:space="preserve">Chương </w:t>
-      </w:r>
-      <w:r>
-        <w:t>4:</w:t>
-      </w:r>
-      <w:r>
-        <w:t xml:space="preserve"> Đánh giá kết quả, tổng kết</w:t>
+        <w:t>Chương 4 : Đánh giá kết quả, tổng kết</w:t>
       </w:r>
     </w:p>
     <w:p>
@@ -4321,22 +4267,7 @@
           <w:rFonts w:cs="Times New Roman"/>
           <w:szCs w:val="26"/>
         </w:rPr>
-        <w:t xml:space="preserve"> gọi là </w:t>
-      </w:r>
-      <w:r>
-        <w:rPr>
-          <w:rFonts w:cs="Times New Roman"/>
-          <w:szCs w:val="26"/>
-          <w:highlight w:val="yellow"/>
-        </w:rPr>
-        <w:t>trang web</w:t>
-      </w:r>
-      <w:r>
-        <w:rPr>
-          <w:rFonts w:cs="Times New Roman"/>
-          <w:szCs w:val="26"/>
-        </w:rPr>
-        <w:t>, là một tập hợp các trang web con, bao gồm văn bản, hình ảnh, video, flash… Website chỉ nằm trong một tê</w:t>
+        <w:t xml:space="preserve"> gọi là trang web, là một tập hợp các trang web con, bao gồm văn bản, hình ảnh, video, flash… Website chỉ nằm trong một tê</w:t>
       </w:r>
       <w:r>
         <w:rPr>
@@ -4631,37 +4562,23 @@
           <w:rFonts w:cs="Times New Roman"/>
           <w:szCs w:val="26"/>
         </w:rPr>
-        <w:t xml:space="preserve">Word Wide Web </w:t>
-      </w:r>
-      <w:r>
+        <w:t>Word Wide Web ( Mạng lưới toàn cầu) viết tắt là WWW, là một không gian thông tin nơi chứa các tài liệu và nguồn tài nguyên khác của website. Nó được xác định bởi URL, liên kết với nhau bởi các siêu liên kết và truy cập thông qua Internet.</w:t>
+      </w:r>
+    </w:p>
+    <w:p>
+      <w:pPr>
+        <w:spacing w:line="360" w:lineRule="auto"/>
+        <w:ind w:left="284" w:firstLine="283"/>
         <w:rPr>
           <w:rFonts w:cs="Times New Roman"/>
           <w:szCs w:val="26"/>
         </w:rPr>
-        <w:t>(Mạng</w:t>
-      </w:r>
+      </w:pPr>
       <w:r>
         <w:rPr>
           <w:rFonts w:cs="Times New Roman"/>
           <w:szCs w:val="26"/>
         </w:rPr>
-        <w:t xml:space="preserve"> lưới toàn cầu) viết tắt là WWW, là một không gian thông tin nơi chứa các tài liệu và nguồn tài nguyên khác của website. Nó được xác định bởi URL, liên kết với nhau bởi các siêu liên kết và truy cập thông qua Internet.</w:t>
-      </w:r>
-    </w:p>
-    <w:p>
-      <w:pPr>
-        <w:spacing w:line="360" w:lineRule="auto"/>
-        <w:ind w:left="284" w:firstLine="283"/>
-        <w:rPr>
-          <w:rFonts w:cs="Times New Roman"/>
-          <w:szCs w:val="26"/>
-        </w:rPr>
-      </w:pPr>
-      <w:r>
-        <w:rPr>
-          <w:rFonts w:cs="Times New Roman"/>
-          <w:szCs w:val="26"/>
-        </w:rPr>
         <w:t>Định nghĩa của WWW có vẻ khá phức tạp và khó hiểu. Tuy nhiên, có thể hiểu đơn giản là thuật ngữ này đề cập tới tất cả các trang HTML kết nối với nhau, có thể truy cập thông qua Internet.</w:t>
       </w:r>
     </w:p>
@@ -4673,34 +4590,32 @@
           <w:lang w:val="fr-FR"/>
         </w:rPr>
       </w:pPr>
-      <w:bookmarkStart w:id="21" w:name="_GoBack"/>
+    </w:p>
+    <w:p>
+      <w:pPr>
+        <w:pStyle w:val="Heading2"/>
+        <w:spacing w:line="360" w:lineRule="auto"/>
+        <w:ind w:left="284" w:firstLine="0"/>
+      </w:pPr>
+      <w:bookmarkStart w:id="21" w:name="_Toc72697862"/>
+      <w:bookmarkStart w:id="22" w:name="_Toc85400528"/>
+      <w:r>
+        <w:t>Giới thiệu các ngôn ngữ và công cụ sử dụng</w:t>
+      </w:r>
       <w:bookmarkEnd w:id="21"/>
-    </w:p>
-    <w:p>
-      <w:pPr>
-        <w:pStyle w:val="Heading2"/>
-        <w:spacing w:line="360" w:lineRule="auto"/>
-        <w:ind w:left="284" w:firstLine="0"/>
-      </w:pPr>
-      <w:bookmarkStart w:id="22" w:name="_Toc72697862"/>
-      <w:bookmarkStart w:id="23" w:name="_Toc85400528"/>
-      <w:r>
-        <w:t>Giới thiệu các ngôn ngữ và công cụ sử dụng</w:t>
-      </w:r>
       <w:bookmarkEnd w:id="22"/>
+    </w:p>
+    <w:p>
+      <w:pPr>
+        <w:pStyle w:val="Heading3"/>
+      </w:pPr>
+      <w:bookmarkStart w:id="23" w:name="_Toc72697863"/>
+      <w:bookmarkStart w:id="24" w:name="_Toc85400529"/>
+      <w:r>
+        <w:t>HTML</w:t>
+      </w:r>
       <w:bookmarkEnd w:id="23"/>
-    </w:p>
-    <w:p>
-      <w:pPr>
-        <w:pStyle w:val="Heading3"/>
-      </w:pPr>
-      <w:bookmarkStart w:id="24" w:name="_Toc72697863"/>
-      <w:bookmarkStart w:id="25" w:name="_Toc85400529"/>
-      <w:r>
-        <w:t>HTML</w:t>
-      </w:r>
       <w:bookmarkEnd w:id="24"/>
-      <w:bookmarkEnd w:id="25"/>
     </w:p>
     <w:p>
       <w:pPr>
@@ -4789,14 +4704,14 @@
       <w:pPr>
         <w:pStyle w:val="Heading3"/>
       </w:pPr>
-      <w:bookmarkStart w:id="26" w:name="_Toc72697864"/>
-      <w:bookmarkStart w:id="27" w:name="_Toc85400530"/>
+      <w:bookmarkStart w:id="25" w:name="_Toc72697864"/>
+      <w:bookmarkStart w:id="26" w:name="_Toc85400530"/>
       <w:r>
         <w:lastRenderedPageBreak/>
         <w:t>CSS</w:t>
       </w:r>
+      <w:bookmarkEnd w:id="25"/>
       <w:bookmarkEnd w:id="26"/>
-      <w:bookmarkEnd w:id="27"/>
     </w:p>
     <w:p>
       <w:pPr>
@@ -4901,13 +4816,13 @@
       <w:pPr>
         <w:pStyle w:val="Heading3"/>
       </w:pPr>
-      <w:bookmarkStart w:id="28" w:name="_Toc72697865"/>
-      <w:bookmarkStart w:id="29" w:name="_Toc85400531"/>
+      <w:bookmarkStart w:id="27" w:name="_Toc72697865"/>
+      <w:bookmarkStart w:id="28" w:name="_Toc85400531"/>
       <w:r>
         <w:t>Javascript</w:t>
       </w:r>
+      <w:bookmarkEnd w:id="27"/>
       <w:bookmarkEnd w:id="28"/>
-      <w:bookmarkEnd w:id="29"/>
     </w:p>
     <w:p>
       <w:pPr>
@@ -5022,11 +4937,11 @@
       <w:pPr>
         <w:pStyle w:val="Heading3"/>
       </w:pPr>
-      <w:bookmarkStart w:id="30" w:name="_Toc85400532"/>
+      <w:bookmarkStart w:id="29" w:name="_Toc85400532"/>
       <w:r>
         <w:t>ASP.NET MVC</w:t>
       </w:r>
-      <w:bookmarkEnd w:id="30"/>
+      <w:bookmarkEnd w:id="29"/>
     </w:p>
     <w:p>
       <w:pPr>
@@ -5300,8 +5215,8 @@
         <w:ind w:left="288"/>
         <w:jc w:val="center"/>
       </w:pPr>
-      <w:bookmarkStart w:id="31" w:name="_bookmark13"/>
-      <w:bookmarkEnd w:id="31"/>
+      <w:bookmarkStart w:id="30" w:name="_bookmark13"/>
+      <w:bookmarkEnd w:id="30"/>
       <w:r>
         <w:t>Hình 1.1. Mô hỉnh MVC</w:t>
       </w:r>
@@ -5324,25 +5239,7 @@
         <w:jc w:val="both"/>
       </w:pPr>
       <w:r>
-        <w:t xml:space="preserve">+   Model: Các đối </w:t>
-      </w:r>
-      <w:r>
-        <w:t>tượng Model</w:t>
-      </w:r>
-      <w:r>
-        <w:t xml:space="preserve"> </w:t>
-      </w:r>
-      <w:r>
-        <w:t>là một</w:t>
-      </w:r>
-      <w:r>
-        <w:t xml:space="preserve"> phần của ứng dụng, các </w:t>
-      </w:r>
-      <w:r>
-        <w:t>đối tượng</w:t>
-      </w:r>
-      <w:r>
-        <w:t xml:space="preserve"> này thiết lập logic của phần dữ liệu của ứng dụng. Thông thường, các đối tượng model lấy và lưu trạng thái của model trong CSDL. Ví dụ như, một đối tượng Menu sẽ lấy dữ</w:t>
+        <w:t>+   Model: Các đối tượng  Model là  một phần của ứng dụng, các đối  tượng này thiết lập logic của phần dữ liệu của ứng dụng. Thông thường, các đối tượng model lấy và lưu trạng thái của model trong CSDL. Ví dụ như, một đối tượng Menu sẽ lấy dữ</w:t>
       </w:r>
       <w:r>
         <w:rPr>
@@ -5865,25 +5762,8 @@
         <w:jc w:val="both"/>
       </w:pPr>
       <w:r>
-        <w:t xml:space="preserve">+  View: là thành phần dùng để hiển </w:t>
-      </w:r>
-      <w:r>
-        <w:t>thị giao</w:t>
-      </w:r>
-      <w:r>
-        <w:t xml:space="preserve"> diện người dùng. </w:t>
-      </w:r>
-      <w:r>
-        <w:t xml:space="preserve">Thông </w:t>
-      </w:r>
-      <w:proofErr w:type="gramStart"/>
-      <w:r>
-        <w:t>thường</w:t>
-      </w:r>
-      <w:r>
-        <w:t>,  view</w:t>
-      </w:r>
-      <w:proofErr w:type="gramEnd"/>
+        <w:t>+  View: là thành phần dùng để hiển thị  giao diện người dùng. Thông  thường,  view</w:t>
+      </w:r>
       <w:r>
         <w:rPr>
           <w:spacing w:val="8"/>
@@ -6528,340 +6408,49 @@
     </w:p>
     <w:p>
       <w:pPr>
+        <w:spacing w:line="360" w:lineRule="auto"/>
+        <w:ind w:left="0" w:firstLine="0"/>
+      </w:pPr>
+    </w:p>
+    <w:p>
+      <w:pPr>
+        <w:spacing w:line="360" w:lineRule="auto"/>
+        <w:ind w:left="284" w:firstLine="284"/>
+      </w:pPr>
+    </w:p>
+    <w:p>
+      <w:pPr>
         <w:pStyle w:val="Heading1"/>
         <w:spacing w:line="360" w:lineRule="auto"/>
         <w:ind w:left="284" w:firstLine="425"/>
       </w:pPr>
-      <w:bookmarkStart w:id="32" w:name="_Toc72697869"/>
-      <w:bookmarkStart w:id="33" w:name="_Toc85400533"/>
-      <w:r>
-        <w:lastRenderedPageBreak/>
+      <w:bookmarkStart w:id="31" w:name="_Toc72697869"/>
+      <w:bookmarkStart w:id="32" w:name="_Toc85400533"/>
+      <w:r>
         <w:t xml:space="preserve">GIỚI THIỆU VỀ WEBSITE </w:t>
       </w:r>
+      <w:bookmarkEnd w:id="31"/>
+      <w:r>
+        <w:t>QUẢN LÝ ĐIỂM RÈN LUYỆN TRỰC TUYẾN</w:t>
+      </w:r>
       <w:bookmarkEnd w:id="32"/>
-      <w:r>
-        <w:t>QUẢN LÝ ĐIỂM RÈN LUYỆN TRỰC TUYẾN</w:t>
+    </w:p>
+    <w:p>
+      <w:pPr>
+        <w:pStyle w:val="Heading2"/>
+        <w:spacing w:line="360" w:lineRule="auto"/>
+        <w:ind w:left="284" w:firstLine="0"/>
+      </w:pPr>
+      <w:bookmarkStart w:id="33" w:name="_Toc85400534"/>
+      <w:bookmarkStart w:id="34" w:name="_Toc72697870"/>
+      <w:r>
+        <w:t>Tổng quan về Website</w:t>
       </w:r>
       <w:bookmarkEnd w:id="33"/>
-    </w:p>
-    <w:p>
-      <w:pPr>
-        <w:ind w:left="0" w:firstLine="0"/>
-        <w:rPr>
-          <w:color w:val="FF0000"/>
-          <w:lang w:val="fr-FR"/>
-        </w:rPr>
-      </w:pPr>
-      <w:r>
-        <w:rPr>
-          <w:color w:val="FF0000"/>
-          <w:lang w:val="fr-FR"/>
-        </w:rPr>
-        <w:t xml:space="preserve">Viết lại cấu trúc chương 2 như </w:t>
-      </w:r>
-      <w:proofErr w:type="gramStart"/>
-      <w:r>
-        <w:rPr>
-          <w:color w:val="FF0000"/>
-          <w:lang w:val="fr-FR"/>
-        </w:rPr>
-        <w:t>sau:</w:t>
-      </w:r>
-      <w:proofErr w:type="gramEnd"/>
-    </w:p>
-    <w:p>
-      <w:pPr>
-        <w:ind w:left="0" w:firstLine="0"/>
-        <w:rPr>
-          <w:color w:val="FF0000"/>
-          <w:lang w:val="fr-FR"/>
-        </w:rPr>
-      </w:pPr>
-      <w:r>
-        <w:rPr>
-          <w:color w:val="FF0000"/>
-          <w:lang w:val="fr-FR"/>
-        </w:rPr>
-        <w:t>2.1 Thực trạng</w:t>
-      </w:r>
-    </w:p>
-    <w:p>
-      <w:pPr>
-        <w:ind w:left="0" w:firstLine="0"/>
-        <w:rPr>
-          <w:color w:val="FF0000"/>
-          <w:lang w:val="fr-FR"/>
-        </w:rPr>
-      </w:pPr>
-      <w:r>
-        <w:rPr>
-          <w:color w:val="FF0000"/>
-          <w:lang w:val="fr-FR"/>
-        </w:rPr>
-        <w:sym w:font="Wingdings" w:char="F0E0"/>
-      </w:r>
-      <w:r>
-        <w:rPr>
-          <w:color w:val="FF0000"/>
-          <w:lang w:val="fr-FR"/>
-        </w:rPr>
-        <w:t xml:space="preserve"> Phân tích sự cần thiết phải có hệ thống này</w:t>
-      </w:r>
-    </w:p>
-    <w:p>
-      <w:pPr>
-        <w:ind w:left="0" w:firstLine="0"/>
-        <w:rPr>
-          <w:color w:val="FF0000"/>
-          <w:lang w:val="fr-FR"/>
-        </w:rPr>
-      </w:pPr>
-      <w:r>
-        <w:rPr>
-          <w:color w:val="FF0000"/>
-          <w:lang w:val="fr-FR"/>
-        </w:rPr>
-        <w:sym w:font="Wingdings" w:char="F0E0"/>
-      </w:r>
-      <w:r>
-        <w:rPr>
-          <w:color w:val="FF0000"/>
-          <w:lang w:val="fr-FR"/>
-        </w:rPr>
-        <w:t xml:space="preserve"> Đưa ra mục tiêu của hệ </w:t>
-      </w:r>
-      <w:proofErr w:type="gramStart"/>
-      <w:r>
-        <w:rPr>
-          <w:color w:val="FF0000"/>
-          <w:lang w:val="fr-FR"/>
-        </w:rPr>
-        <w:t>thống:</w:t>
-      </w:r>
-      <w:proofErr w:type="gramEnd"/>
-      <w:r>
-        <w:rPr>
-          <w:color w:val="FF0000"/>
-          <w:lang w:val="fr-FR"/>
-        </w:rPr>
-        <w:t xml:space="preserve"> giúp dễ dàng đánh giá, tổng hợp điểm rèn luyện và giảm thiểu thời gian thực hiện.</w:t>
-      </w:r>
-    </w:p>
-    <w:p>
-      <w:pPr>
-        <w:ind w:left="0" w:firstLine="0"/>
-        <w:rPr>
-          <w:color w:val="FF0000"/>
-          <w:lang w:val="fr-FR"/>
-        </w:rPr>
-      </w:pPr>
-      <w:r>
-        <w:rPr>
-          <w:color w:val="FF0000"/>
-          <w:lang w:val="fr-FR"/>
-        </w:rPr>
-        <w:t>2.2 Phân tích hệ thống</w:t>
-      </w:r>
-    </w:p>
-    <w:p>
-      <w:pPr>
-        <w:ind w:left="0" w:firstLine="0"/>
-        <w:rPr>
-          <w:color w:val="FF0000"/>
-          <w:lang w:val="fr-FR"/>
-        </w:rPr>
-      </w:pPr>
-      <w:r>
-        <w:rPr>
-          <w:color w:val="FF0000"/>
-          <w:lang w:val="fr-FR"/>
-        </w:rPr>
-        <w:t>2.2.1 Mô tả quy trình chấm điểm rèn luyện</w:t>
-      </w:r>
-    </w:p>
-    <w:p>
-      <w:pPr>
-        <w:ind w:left="0" w:firstLine="0"/>
-        <w:rPr>
-          <w:color w:val="FF0000"/>
-          <w:lang w:val="fr-FR"/>
-        </w:rPr>
-      </w:pPr>
-      <w:r>
-        <w:rPr>
-          <w:color w:val="FF0000"/>
-          <w:lang w:val="fr-FR"/>
-        </w:rPr>
-        <w:t>Đưa sơ đồ hôm trước cô vẽ vào và mô tả tổng quát các bước</w:t>
-      </w:r>
-    </w:p>
-    <w:p>
-      <w:pPr>
-        <w:ind w:left="0" w:firstLine="0"/>
-        <w:rPr>
-          <w:color w:val="FF0000"/>
-          <w:lang w:val="fr-FR"/>
-        </w:rPr>
-      </w:pPr>
-      <w:r>
-        <w:rPr>
-          <w:color w:val="FF0000"/>
-          <w:lang w:val="fr-FR"/>
-        </w:rPr>
-        <w:t>2.2.2 Sơ đồ use case tổng quan</w:t>
-      </w:r>
-    </w:p>
-    <w:p>
-      <w:pPr>
-        <w:ind w:left="0" w:firstLine="0"/>
-        <w:rPr>
-          <w:color w:val="FF0000"/>
-          <w:lang w:val="fr-FR"/>
-        </w:rPr>
-      </w:pPr>
-      <w:r>
-        <w:rPr>
-          <w:color w:val="FF0000"/>
-          <w:lang w:val="fr-FR"/>
-        </w:rPr>
-        <w:t>Đưa ra sơ đồ use case tổng quát của toàn bộ hệ thống</w:t>
-      </w:r>
-    </w:p>
-    <w:p>
-      <w:pPr>
-        <w:ind w:left="0" w:firstLine="0"/>
-        <w:rPr>
-          <w:color w:val="FF0000"/>
-          <w:lang w:val="fr-FR"/>
-        </w:rPr>
-      </w:pPr>
-      <w:r>
-        <w:rPr>
-          <w:color w:val="FF0000"/>
-          <w:lang w:val="fr-FR"/>
-        </w:rPr>
-        <w:t>2.2.3 Mô tả chi tiết use case</w:t>
-      </w:r>
-    </w:p>
-    <w:p>
-      <w:pPr>
-        <w:ind w:left="0" w:firstLine="0"/>
-        <w:rPr>
-          <w:color w:val="FF0000"/>
-          <w:lang w:val="fr-FR"/>
-        </w:rPr>
-      </w:pPr>
-      <w:r>
-        <w:rPr>
-          <w:color w:val="FF0000"/>
-          <w:lang w:val="fr-FR"/>
-        </w:rPr>
-        <w:t xml:space="preserve">Mô tả từng use case có trong hình trên với các mục (để dưới dạng bảng cho dễ nhìn) bao gồm các </w:t>
-      </w:r>
-      <w:proofErr w:type="gramStart"/>
-      <w:r>
-        <w:rPr>
-          <w:color w:val="FF0000"/>
-          <w:lang w:val="fr-FR"/>
-        </w:rPr>
-        <w:t>mục:</w:t>
-      </w:r>
-      <w:proofErr w:type="gramEnd"/>
-      <w:r>
-        <w:rPr>
-          <w:color w:val="FF0000"/>
-          <w:lang w:val="fr-FR"/>
-        </w:rPr>
-        <w:t xml:space="preserve"> tác nhân, điều kiện tiên quyết, luồng xử lý, luồng ngoại lệ</w:t>
-      </w:r>
-    </w:p>
-    <w:p>
-      <w:pPr>
-        <w:ind w:left="0" w:firstLine="0"/>
-        <w:rPr>
-          <w:color w:val="FF0000"/>
-          <w:lang w:val="fr-FR"/>
-        </w:rPr>
-      </w:pPr>
-      <w:r>
-        <w:rPr>
-          <w:color w:val="FF0000"/>
-          <w:lang w:val="fr-FR"/>
-        </w:rPr>
-        <w:t>2.3 Thiết kế hệ thống</w:t>
-      </w:r>
-    </w:p>
-    <w:p>
-      <w:pPr>
-        <w:ind w:left="0" w:firstLine="0"/>
-        <w:rPr>
-          <w:color w:val="FF0000"/>
-          <w:lang w:val="fr-FR"/>
-        </w:rPr>
-      </w:pPr>
-      <w:r>
-        <w:rPr>
-          <w:color w:val="FF0000"/>
-          <w:lang w:val="fr-FR"/>
-        </w:rPr>
-        <w:t>2.3.1 Thiết kế kiến trúc hệ thống</w:t>
-      </w:r>
-    </w:p>
-    <w:p>
-      <w:pPr>
-        <w:ind w:left="0" w:firstLine="0"/>
-        <w:rPr>
-          <w:color w:val="FF0000"/>
-          <w:lang w:val="fr-FR"/>
-        </w:rPr>
-      </w:pPr>
-      <w:r>
-        <w:rPr>
-          <w:color w:val="FF0000"/>
-          <w:lang w:val="fr-FR"/>
-        </w:rPr>
-        <w:t xml:space="preserve">2.3.1 </w:t>
-      </w:r>
-      <w:r>
-        <w:rPr>
-          <w:color w:val="FF0000"/>
-          <w:lang w:val="fr-FR"/>
-        </w:rPr>
-        <w:t>Thiết kế chức năng</w:t>
-      </w:r>
-    </w:p>
-    <w:p>
-      <w:pPr>
-        <w:ind w:left="0" w:firstLine="0"/>
-        <w:rPr>
-          <w:color w:val="FF0000"/>
-          <w:lang w:val="fr-FR"/>
-        </w:rPr>
-      </w:pPr>
-      <w:r>
-        <w:rPr>
-          <w:color w:val="FF0000"/>
-          <w:lang w:val="fr-FR"/>
-        </w:rPr>
-        <w:t>2.3.1 Thiết kế cơ sở dữ liệu</w:t>
-      </w:r>
-    </w:p>
-    <w:p>
-      <w:pPr>
-        <w:pStyle w:val="Heading2"/>
-        <w:spacing w:line="360" w:lineRule="auto"/>
-        <w:ind w:left="284" w:firstLine="0"/>
-      </w:pPr>
-      <w:bookmarkStart w:id="34" w:name="_Toc85400534"/>
-      <w:bookmarkStart w:id="35" w:name="_Toc72697870"/>
-      <w:r>
-        <w:t>Tổng quan về Website</w:t>
+      <w:r>
+        <w:t xml:space="preserve"> </w:t>
       </w:r>
       <w:bookmarkEnd w:id="34"/>
-      <w:r>
-        <w:t xml:space="preserve"> </w:t>
-      </w:r>
-      <w:bookmarkEnd w:id="35"/>
     </w:p>
     <w:p>
       <w:pPr>
@@ -6970,14 +6559,10 @@
         </w:rPr>
       </w:pPr>
       <w:r>
-        <w:lastRenderedPageBreak/>
-        <w:t xml:space="preserve">Giáo viên chủ nhiệm có thể dễ dàng biết được tình hình điểm rèn luyện của lớp mình và có thể điểu chỉnh cho phù </w:t>
-      </w:r>
-      <w:r>
-        <w:t>hợp. Ngoài</w:t>
-      </w:r>
-      <w:r>
-        <w:t xml:space="preserve"> ra còn thể xuất file báo cáo điểm rèn luyện của lớp mình.</w:t>
+        <w:t>Giáo viên chủ nhiệm có thể dễ dàng biết được tình hình điểm rèn luyện của lớp mình và có thể điểu chỉnh cho phù hợp.</w:t>
+      </w:r>
+      <w:r>
+        <w:t>Ngoài ra còn thể xuất file báo cáo điểm rèn luyện của lớp mình.</w:t>
       </w:r>
     </w:p>
     <w:p>
@@ -7039,13 +6624,13 @@
         <w:spacing w:line="360" w:lineRule="auto"/>
         <w:ind w:left="284" w:firstLine="0"/>
       </w:pPr>
-      <w:bookmarkStart w:id="36" w:name="_Toc72697871"/>
-      <w:bookmarkStart w:id="37" w:name="_Toc85400535"/>
+      <w:bookmarkStart w:id="35" w:name="_Toc72697871"/>
+      <w:bookmarkStart w:id="36" w:name="_Toc85400535"/>
       <w:r>
         <w:t>Đối tượng của Website</w:t>
       </w:r>
+      <w:bookmarkEnd w:id="35"/>
       <w:bookmarkEnd w:id="36"/>
-      <w:bookmarkEnd w:id="37"/>
     </w:p>
     <w:p>
       <w:pPr>
@@ -7079,8 +6664,8 @@
         <w:pStyle w:val="Heading2"/>
         <w:ind w:left="284" w:firstLine="0"/>
       </w:pPr>
-      <w:bookmarkStart w:id="38" w:name="_Toc72697872"/>
-      <w:bookmarkStart w:id="39" w:name="_Toc72697877"/>
+      <w:bookmarkStart w:id="37" w:name="_Toc72697872"/>
+      <w:bookmarkStart w:id="38" w:name="_Toc72697877"/>
       <w:r>
         <w:t>Phân tích</w:t>
       </w:r>
@@ -7090,7 +6675,7 @@
       <w:r>
         <w:t xml:space="preserve"> hệ thống</w:t>
       </w:r>
-      <w:bookmarkEnd w:id="38"/>
+      <w:bookmarkEnd w:id="37"/>
     </w:p>
     <w:p>
       <w:pPr>
@@ -7103,11 +6688,11 @@
           <w:lang w:val="en-US"/>
         </w:rPr>
       </w:pPr>
-      <w:bookmarkStart w:id="40" w:name="_Toc72697873"/>
+      <w:bookmarkStart w:id="39" w:name="_Toc72697873"/>
       <w:r>
         <w:t>Y</w:t>
       </w:r>
-      <w:bookmarkEnd w:id="40"/>
+      <w:bookmarkEnd w:id="39"/>
       <w:r>
         <w:rPr>
           <w:lang w:val="en-US"/>
@@ -7192,6 +6777,7 @@
         <w:ind w:left="567" w:firstLine="284"/>
       </w:pPr>
       <w:r>
+        <w:lastRenderedPageBreak/>
         <w:t>Đóng, mở các kỳ học</w:t>
       </w:r>
     </w:p>
@@ -7413,7 +6999,6 @@
         <w:ind w:left="567" w:firstLine="284"/>
       </w:pPr>
       <w:r>
-        <w:lastRenderedPageBreak/>
         <w:t>Đổi mật khẩu</w:t>
       </w:r>
     </w:p>
@@ -7493,11 +7078,11 @@
         </w:tabs>
         <w:ind w:left="284"/>
       </w:pPr>
-      <w:bookmarkStart w:id="41" w:name="_Toc72697874"/>
+      <w:bookmarkStart w:id="40" w:name="_Toc72697874"/>
       <w:r>
         <w:t>Biểu đồ Usecase</w:t>
       </w:r>
-      <w:bookmarkEnd w:id="41"/>
+      <w:bookmarkEnd w:id="40"/>
     </w:p>
     <w:p>
       <w:pPr>
@@ -7547,14 +7132,8 @@
         </w:tabs>
         <w:spacing w:line="360" w:lineRule="auto"/>
         <w:ind w:left="284" w:firstLine="283"/>
-        <w:rPr>
-          <w:highlight w:val="yellow"/>
-        </w:rPr>
-      </w:pPr>
-      <w:r>
-        <w:rPr>
-          <w:highlight w:val="yellow"/>
-        </w:rPr>
+      </w:pPr>
+      <w:r>
         <w:t>Actor (Tác nhân):</w:t>
       </w:r>
     </w:p>
@@ -7570,14 +7149,8 @@
         </w:tabs>
         <w:spacing w:line="360" w:lineRule="auto"/>
         <w:ind w:left="567" w:firstLine="284"/>
-        <w:rPr>
-          <w:highlight w:val="yellow"/>
-        </w:rPr>
-      </w:pPr>
-      <w:r>
-        <w:rPr>
-          <w:highlight w:val="yellow"/>
-        </w:rPr>
+      </w:pPr>
+      <w:r>
         <w:t>Actor là các tác nhân bên ngoài tác động vào phần mềm. Các tác nhân này có thể là người dùng, thiết bị ngoại vi hoặc phần mềm khác.</w:t>
       </w:r>
     </w:p>
@@ -7593,14 +7166,8 @@
         </w:tabs>
         <w:spacing w:line="360" w:lineRule="auto"/>
         <w:ind w:left="567" w:firstLine="284"/>
-        <w:rPr>
-          <w:highlight w:val="yellow"/>
-        </w:rPr>
-      </w:pPr>
-      <w:r>
-        <w:rPr>
-          <w:highlight w:val="yellow"/>
-        </w:rPr>
+      </w:pPr>
+      <w:r>
         <w:t>Một nhóm người dùng sẽ tương ứng với một Actor và mỗi Actor sẽ được phép sử dụng một hay nhiều chức năng trong hệ thống.</w:t>
       </w:r>
     </w:p>
@@ -7616,14 +7183,8 @@
         </w:tabs>
         <w:spacing w:line="360" w:lineRule="auto"/>
         <w:ind w:left="567" w:firstLine="284"/>
-        <w:rPr>
-          <w:highlight w:val="yellow"/>
-        </w:rPr>
-      </w:pPr>
-      <w:r>
-        <w:rPr>
-          <w:highlight w:val="yellow"/>
-        </w:rPr>
+      </w:pPr>
+      <w:r>
         <w:t>Actor được biểu diễn như sau:</w:t>
       </w:r>
     </w:p>
@@ -7637,15 +7198,12 @@
         <w:spacing w:line="360" w:lineRule="auto"/>
         <w:ind w:left="284" w:firstLine="0"/>
         <w:jc w:val="center"/>
-        <w:rPr>
-          <w:highlight w:val="yellow"/>
-        </w:rPr>
       </w:pPr>
       <w:r>
         <w:rPr>
           <w:noProof/>
-          <w:highlight w:val="yellow"/>
-        </w:rPr>
+        </w:rPr>
+        <w:lastRenderedPageBreak/>
         <w:drawing>
           <wp:inline distT="0" distB="0" distL="0" distR="0" wp14:anchorId="07B6A275" wp14:editId="1CDCEFF5">
             <wp:extent cx="1479953" cy="1871511"/>
@@ -7688,90 +7246,39 @@
         <w:pStyle w:val="Caption"/>
         <w:ind w:left="284" w:firstLine="0"/>
       </w:pPr>
-      <w:bookmarkStart w:id="42" w:name="_Toc72739842"/>
-      <w:r>
-        <w:rPr>
-          <w:highlight w:val="yellow"/>
-        </w:rPr>
+      <w:bookmarkStart w:id="41" w:name="_Toc72739842"/>
+      <w:r>
         <w:t xml:space="preserve">Hình </w:t>
       </w:r>
-      <w:r>
-        <w:rPr>
-          <w:highlight w:val="yellow"/>
-        </w:rPr>
-        <w:fldChar w:fldCharType="begin"/>
-      </w:r>
-      <w:r>
-        <w:rPr>
-          <w:highlight w:val="yellow"/>
-        </w:rPr>
-        <w:instrText xml:space="preserve"> STYLEREF 1 \s </w:instrText>
-      </w:r>
-      <w:r>
-        <w:rPr>
-          <w:highlight w:val="yellow"/>
-        </w:rPr>
-        <w:fldChar w:fldCharType="separate"/>
-      </w:r>
-      <w:r>
-        <w:rPr>
-          <w:noProof/>
-          <w:highlight w:val="yellow"/>
-        </w:rPr>
-        <w:t>3</w:t>
-      </w:r>
-      <w:r>
-        <w:rPr>
-          <w:noProof/>
-          <w:highlight w:val="yellow"/>
-        </w:rPr>
-        <w:fldChar w:fldCharType="end"/>
-      </w:r>
-      <w:r>
-        <w:rPr>
-          <w:highlight w:val="yellow"/>
-        </w:rPr>
+      <w:fldSimple w:instr=" STYLEREF 1 \s ">
+        <w:r>
+          <w:rPr>
+            <w:noProof/>
+          </w:rPr>
+          <w:t>3</w:t>
+        </w:r>
+      </w:fldSimple>
+      <w:r>
         <w:noBreakHyphen/>
       </w:r>
-      <w:r>
-        <w:rPr>
-          <w:highlight w:val="yellow"/>
-        </w:rPr>
-        <w:fldChar w:fldCharType="begin"/>
-      </w:r>
-      <w:r>
-        <w:rPr>
-          <w:highlight w:val="yellow"/>
-        </w:rPr>
-        <w:instrText xml:space="preserve"> SEQ Hình \* ARABIC \s 1 </w:instrText>
-      </w:r>
-      <w:r>
-        <w:rPr>
-          <w:highlight w:val="yellow"/>
-        </w:rPr>
-        <w:fldChar w:fldCharType="separate"/>
-      </w:r>
-      <w:r>
-        <w:rPr>
-          <w:noProof/>
-          <w:highlight w:val="yellow"/>
-        </w:rPr>
-        <w:t>1</w:t>
-      </w:r>
-      <w:r>
-        <w:rPr>
-          <w:noProof/>
-          <w:highlight w:val="yellow"/>
-        </w:rPr>
-        <w:fldChar w:fldCharType="end"/>
-      </w:r>
-      <w:r>
-        <w:rPr>
-          <w:highlight w:val="yellow"/>
-        </w:rPr>
-        <w:t>. Ký hiệu của Actor</w:t>
-      </w:r>
-      <w:bookmarkEnd w:id="42"/>
+      <w:fldSimple w:instr=" SEQ Hình \* ARABIC \s 1 ">
+        <w:r>
+          <w:rPr>
+            <w:noProof/>
+          </w:rPr>
+          <w:t>1</w:t>
+        </w:r>
+      </w:fldSimple>
+      <w:r>
+        <w:t>.</w:t>
+      </w:r>
+      <w:r>
+        <w:t xml:space="preserve"> </w:t>
+      </w:r>
+      <w:r>
+        <w:t>Ký hiệu của Actor</w:t>
+      </w:r>
+      <w:bookmarkEnd w:id="41"/>
     </w:p>
     <w:p>
       <w:pPr>
@@ -7868,7 +7375,6 @@
               <w:jc w:val="center"/>
             </w:pPr>
             <w:r>
-              <w:lastRenderedPageBreak/>
               <w:t>1</w:t>
             </w:r>
           </w:p>
@@ -8070,7 +7576,7 @@
       <w:pPr>
         <w:pStyle w:val="Caption"/>
       </w:pPr>
-      <w:bookmarkStart w:id="43" w:name="_Toc72739907"/>
+      <w:bookmarkStart w:id="42" w:name="_Toc72739907"/>
       <w:r>
         <w:t xml:space="preserve">Bảng </w:t>
       </w:r>
@@ -8096,20 +7602,7 @@
       <w:r>
         <w:t>. Bảng danh sách Actor của hệ thống</w:t>
       </w:r>
-      <w:bookmarkEnd w:id="43"/>
-    </w:p>
-    <w:p>
-      <w:pPr>
-        <w:rPr>
-          <w:color w:val="FF0000"/>
-        </w:rPr>
-      </w:pPr>
-      <w:r>
-        <w:rPr>
-          <w:color w:val="FF0000"/>
-        </w:rPr>
-        <w:t>Còn thiếu actor Giảng viên</w:t>
-      </w:r>
+      <w:bookmarkEnd w:id="42"/>
     </w:p>
     <w:p>
       <w:pPr>
@@ -8123,15 +7616,9 @@
         </w:tabs>
         <w:spacing w:line="360" w:lineRule="auto"/>
         <w:ind w:left="284" w:firstLine="283"/>
-        <w:rPr>
-          <w:color w:val="FF0000"/>
-        </w:rPr>
-      </w:pPr>
-      <w:r>
-        <w:rPr>
-          <w:color w:val="FF0000"/>
-        </w:rPr>
-        <w:t xml:space="preserve">Usecase </w:t>
+      </w:pPr>
+      <w:r>
+        <w:t>Usecase (Chức năng):</w:t>
       </w:r>
     </w:p>
     <w:p>
@@ -8146,14 +7633,8 @@
         </w:tabs>
         <w:spacing w:line="360" w:lineRule="auto"/>
         <w:ind w:left="567" w:firstLine="284"/>
-        <w:rPr>
-          <w:color w:val="FF0000"/>
-        </w:rPr>
-      </w:pPr>
-      <w:r>
-        <w:rPr>
-          <w:color w:val="FF0000"/>
-        </w:rPr>
+      </w:pPr>
+      <w:r>
         <w:t>Usecase là một chuỗi các hành động mà hệ thống thực hiện mang lại cho một kết quả quan sát được đối với actor.</w:t>
       </w:r>
     </w:p>
@@ -8169,14 +7650,8 @@
         </w:tabs>
         <w:spacing w:line="360" w:lineRule="auto"/>
         <w:ind w:left="567" w:firstLine="284"/>
-        <w:rPr>
-          <w:color w:val="FF0000"/>
-        </w:rPr>
-      </w:pPr>
-      <w:r>
-        <w:rPr>
-          <w:color w:val="FF0000"/>
-        </w:rPr>
+      </w:pPr>
+      <w:r>
         <w:t>Có thể hiểu rằng, một Usecase là một chức năng của hệ thống, mang một ý nghĩa nhất định đối với người dùng.</w:t>
       </w:r>
     </w:p>
@@ -8192,14 +7667,8 @@
         </w:tabs>
         <w:spacing w:line="360" w:lineRule="auto"/>
         <w:ind w:left="567" w:firstLine="284"/>
-        <w:rPr>
-          <w:color w:val="FF0000"/>
-        </w:rPr>
-      </w:pPr>
-      <w:r>
-        <w:rPr>
-          <w:color w:val="FF0000"/>
-        </w:rPr>
+      </w:pPr>
+      <w:r>
         <w:t>Usecase được ký hiệu như sau:</w:t>
       </w:r>
     </w:p>
@@ -8213,15 +7682,12 @@
         <w:spacing w:line="360" w:lineRule="auto"/>
         <w:ind w:left="284" w:firstLine="0"/>
         <w:jc w:val="center"/>
-        <w:rPr>
-          <w:color w:val="FF0000"/>
-        </w:rPr>
       </w:pPr>
       <w:r>
         <w:rPr>
           <w:noProof/>
-          <w:color w:val="FF0000"/>
-        </w:rPr>
+        </w:rPr>
+        <w:lastRenderedPageBreak/>
         <w:drawing>
           <wp:inline distT="0" distB="0" distL="0" distR="0" wp14:anchorId="01288DD5" wp14:editId="070CB4F0">
             <wp:extent cx="1972610" cy="1364614"/>
@@ -8263,94 +7729,34 @@
       <w:pPr>
         <w:pStyle w:val="Caption"/>
         <w:ind w:left="284" w:firstLine="0"/>
-        <w:rPr>
-          <w:color w:val="FF0000"/>
-        </w:rPr>
-      </w:pPr>
-      <w:bookmarkStart w:id="44" w:name="_Toc72739843"/>
-      <w:r>
-        <w:rPr>
-          <w:color w:val="FF0000"/>
-        </w:rPr>
+      </w:pPr>
+      <w:bookmarkStart w:id="43" w:name="_Toc72739843"/>
+      <w:r>
         <w:t xml:space="preserve">Hình </w:t>
       </w:r>
-      <w:r>
-        <w:rPr>
-          <w:color w:val="FF0000"/>
-        </w:rPr>
-        <w:fldChar w:fldCharType="begin"/>
-      </w:r>
-      <w:r>
-        <w:rPr>
-          <w:color w:val="FF0000"/>
-        </w:rPr>
-        <w:instrText xml:space="preserve"> STYLEREF 1 \s </w:instrText>
-      </w:r>
-      <w:r>
-        <w:rPr>
-          <w:color w:val="FF0000"/>
-        </w:rPr>
-        <w:fldChar w:fldCharType="separate"/>
-      </w:r>
-      <w:r>
-        <w:rPr>
-          <w:noProof/>
-          <w:color w:val="FF0000"/>
-        </w:rPr>
-        <w:t>3</w:t>
-      </w:r>
-      <w:r>
-        <w:rPr>
-          <w:noProof/>
-          <w:color w:val="FF0000"/>
-        </w:rPr>
-        <w:fldChar w:fldCharType="end"/>
-      </w:r>
-      <w:r>
-        <w:rPr>
-          <w:color w:val="FF0000"/>
-        </w:rPr>
+      <w:fldSimple w:instr=" STYLEREF 1 \s ">
+        <w:r>
+          <w:rPr>
+            <w:noProof/>
+          </w:rPr>
+          <w:t>3</w:t>
+        </w:r>
+      </w:fldSimple>
+      <w:r>
         <w:noBreakHyphen/>
       </w:r>
-      <w:r>
-        <w:rPr>
-          <w:color w:val="FF0000"/>
-        </w:rPr>
-        <w:fldChar w:fldCharType="begin"/>
-      </w:r>
-      <w:r>
-        <w:rPr>
-          <w:color w:val="FF0000"/>
-        </w:rPr>
-        <w:instrText xml:space="preserve"> SEQ Hình \* ARABIC \s 1 </w:instrText>
-      </w:r>
-      <w:r>
-        <w:rPr>
-          <w:color w:val="FF0000"/>
-        </w:rPr>
-        <w:fldChar w:fldCharType="separate"/>
-      </w:r>
-      <w:r>
-        <w:rPr>
-          <w:noProof/>
-          <w:color w:val="FF0000"/>
-        </w:rPr>
-        <w:t>2</w:t>
-      </w:r>
-      <w:r>
-        <w:rPr>
-          <w:noProof/>
-          <w:color w:val="FF0000"/>
-        </w:rPr>
-        <w:fldChar w:fldCharType="end"/>
-      </w:r>
-      <w:r>
-        <w:rPr>
-          <w:color w:val="FF0000"/>
-        </w:rPr>
+      <w:fldSimple w:instr=" SEQ Hình \* ARABIC \s 1 ">
+        <w:r>
+          <w:rPr>
+            <w:noProof/>
+          </w:rPr>
+          <w:t>2</w:t>
+        </w:r>
+      </w:fldSimple>
+      <w:r>
         <w:t>. Ký hiệu của Usecase</w:t>
       </w:r>
-      <w:bookmarkEnd w:id="44"/>
+      <w:bookmarkEnd w:id="43"/>
     </w:p>
     <w:p>
       <w:pPr>
@@ -8364,14 +7770,8 @@
         </w:tabs>
         <w:spacing w:line="360" w:lineRule="auto"/>
         <w:ind w:left="284" w:firstLine="283"/>
-        <w:rPr>
-          <w:color w:val="FF0000"/>
-        </w:rPr>
-      </w:pPr>
-      <w:r>
-        <w:rPr>
-          <w:color w:val="FF0000"/>
-        </w:rPr>
+      </w:pPr>
+      <w:r>
         <w:t>Relationship (Quan hệ):</w:t>
       </w:r>
     </w:p>
@@ -8383,14 +7783,8 @@
         </w:tabs>
         <w:spacing w:line="360" w:lineRule="auto"/>
         <w:ind w:left="567" w:firstLine="284"/>
-        <w:rPr>
-          <w:color w:val="FF0000"/>
-        </w:rPr>
-      </w:pPr>
-      <w:r>
-        <w:rPr>
-          <w:color w:val="FF0000"/>
-        </w:rPr>
+      </w:pPr>
+      <w:r>
         <w:t>Relationship hay còn gọi là connector được sử dụng để kết nối giữa các đối tượng với nhau để tạo thành một bản vẽ Usecase. Relationship bao gồm các quan hệ cơ bản sau:</w:t>
       </w:r>
     </w:p>
@@ -8406,15 +7800,8 @@
         </w:tabs>
         <w:spacing w:line="360" w:lineRule="auto"/>
         <w:ind w:left="567" w:firstLine="284"/>
-        <w:rPr>
-          <w:color w:val="FF0000"/>
-        </w:rPr>
-      </w:pPr>
-      <w:r>
-        <w:rPr>
-          <w:color w:val="FF0000"/>
-        </w:rPr>
-        <w:lastRenderedPageBreak/>
+      </w:pPr>
+      <w:r>
         <w:t>Association</w:t>
       </w:r>
     </w:p>
@@ -8426,14 +7813,8 @@
         </w:tabs>
         <w:spacing w:line="360" w:lineRule="auto"/>
         <w:ind w:left="567" w:firstLine="283"/>
-        <w:rPr>
-          <w:color w:val="FF0000"/>
-        </w:rPr>
-      </w:pPr>
-      <w:r>
-        <w:rPr>
-          <w:color w:val="FF0000"/>
-        </w:rPr>
+      </w:pPr>
+      <w:r>
         <w:t>Association thường được dùng để mô tả mối quan hệ giữa Actor và Usecase hoặc là giữa các Usecase với nhau.</w:t>
       </w:r>
     </w:p>
@@ -8446,14 +7827,10 @@
         </w:tabs>
         <w:ind w:left="284" w:firstLine="0"/>
         <w:jc w:val="center"/>
-        <w:rPr>
-          <w:color w:val="FF0000"/>
-        </w:rPr>
       </w:pPr>
       <w:r>
         <w:rPr>
           <w:noProof/>
-          <w:color w:val="FF0000"/>
         </w:rPr>
         <w:drawing>
           <wp:inline distT="0" distB="0" distL="0" distR="0" wp14:anchorId="266F5212" wp14:editId="17AC3A35">
@@ -8497,87 +7874,47 @@
         <w:pStyle w:val="Caption"/>
         <w:ind w:left="284" w:firstLine="0"/>
         <w:rPr>
-          <w:color w:val="FF0000"/>
           <w:lang w:val="vi-VN"/>
         </w:rPr>
       </w:pPr>
-      <w:bookmarkStart w:id="45" w:name="_Toc72739845"/>
-      <w:r>
-        <w:rPr>
-          <w:color w:val="FF0000"/>
-        </w:rPr>
+      <w:bookmarkStart w:id="44" w:name="_Toc72739845"/>
+      <w:r>
         <w:t xml:space="preserve">Hình </w:t>
       </w:r>
-      <w:r>
-        <w:rPr>
-          <w:color w:val="FF0000"/>
-        </w:rPr>
-        <w:fldChar w:fldCharType="begin"/>
-      </w:r>
-      <w:r>
-        <w:rPr>
-          <w:color w:val="FF0000"/>
-        </w:rPr>
-        <w:instrText xml:space="preserve"> STYLEREF 1 \s </w:instrText>
-      </w:r>
-      <w:r>
-        <w:rPr>
-          <w:color w:val="FF0000"/>
-        </w:rPr>
-        <w:fldChar w:fldCharType="separate"/>
-      </w:r>
-      <w:r>
-        <w:rPr>
-          <w:noProof/>
-          <w:color w:val="FF0000"/>
+      <w:fldSimple w:instr=" STYLEREF 1 \s ">
+        <w:r>
+          <w:rPr>
+            <w:noProof/>
+          </w:rPr>
+          <w:t>3</w:t>
+        </w:r>
+      </w:fldSimple>
+      <w:r>
+        <w:noBreakHyphen/>
+      </w:r>
+      <w:r>
+        <w:rPr>
+          <w:lang w:val="vi-VN"/>
         </w:rPr>
         <w:t>3</w:t>
       </w:r>
       <w:r>
-        <w:rPr>
-          <w:noProof/>
-          <w:color w:val="FF0000"/>
-        </w:rPr>
-        <w:fldChar w:fldCharType="end"/>
-      </w:r>
-      <w:r>
-        <w:rPr>
-          <w:color w:val="FF0000"/>
-        </w:rPr>
-        <w:noBreakHyphen/>
-      </w:r>
-      <w:r>
-        <w:rPr>
-          <w:color w:val="FF0000"/>
+        <w:t xml:space="preserve">. Ví dụ thể hiện mối quan hệ giữa Actor </w:t>
+      </w:r>
+      <w:r>
+        <w:rPr>
           <w:lang w:val="vi-VN"/>
         </w:rPr>
-        <w:t>3</w:t>
-      </w:r>
-      <w:r>
-        <w:rPr>
-          <w:color w:val="FF0000"/>
-        </w:rPr>
-        <w:t xml:space="preserve">. Ví dụ thể hiện mối quan hệ giữa Actor </w:t>
-      </w:r>
-      <w:r>
-        <w:rPr>
-          <w:color w:val="FF0000"/>
+        <w:t>Sinh viên</w:t>
+      </w:r>
+      <w:r>
+        <w:t xml:space="preserve"> với Usecase </w:t>
+      </w:r>
+      <w:bookmarkEnd w:id="44"/>
+      <w:r>
+        <w:rPr>
           <w:lang w:val="vi-VN"/>
         </w:rPr>
-        <w:t>Sinh viên</w:t>
-      </w:r>
-      <w:r>
-        <w:rPr>
-          <w:color w:val="FF0000"/>
-        </w:rPr>
-        <w:t xml:space="preserve"> với Usecase </w:t>
-      </w:r>
-      <w:bookmarkEnd w:id="45"/>
-      <w:r>
-        <w:rPr>
-          <w:color w:val="FF0000"/>
-          <w:lang w:val="vi-VN"/>
-        </w:rPr>
         <w:t>Đăng nhập</w:t>
       </w:r>
     </w:p>
@@ -8592,14 +7929,8 @@
           <w:tab w:val="left" w:pos="1134"/>
         </w:tabs>
         <w:ind w:left="567" w:firstLine="284"/>
-        <w:rPr>
-          <w:color w:val="FF0000"/>
-        </w:rPr>
-      </w:pPr>
-      <w:r>
-        <w:rPr>
-          <w:color w:val="FF0000"/>
-        </w:rPr>
+      </w:pPr>
+      <w:r>
         <w:t>Generalization</w:t>
       </w:r>
     </w:p>
@@ -8611,14 +7942,8 @@
         </w:tabs>
         <w:spacing w:line="360" w:lineRule="auto"/>
         <w:ind w:left="851" w:firstLine="283"/>
-        <w:rPr>
-          <w:color w:val="FF0000"/>
-        </w:rPr>
-      </w:pPr>
-      <w:r>
-        <w:rPr>
-          <w:color w:val="FF0000"/>
-        </w:rPr>
+      </w:pPr>
+      <w:r>
         <w:t>Generalization được sử dụng để thể hiện quan hệ thừa kế giữa các Actor hoặc giữa các Usecase với nhau.</w:t>
       </w:r>
     </w:p>
@@ -8631,15 +7956,12 @@
         </w:tabs>
         <w:ind w:left="284" w:firstLine="0"/>
         <w:jc w:val="center"/>
-        <w:rPr>
-          <w:color w:val="FF0000"/>
-        </w:rPr>
       </w:pPr>
       <w:r>
         <w:rPr>
           <w:noProof/>
-          <w:color w:val="FF0000"/>
-        </w:rPr>
+        </w:rPr>
+        <w:lastRenderedPageBreak/>
         <w:drawing>
           <wp:inline distT="0" distB="0" distL="0" distR="0" wp14:anchorId="4243FA3A" wp14:editId="44E35B43">
             <wp:extent cx="3781953" cy="2000529"/>
@@ -8682,82 +8004,40 @@
         <w:pStyle w:val="Caption"/>
         <w:ind w:left="284" w:firstLine="0"/>
         <w:rPr>
-          <w:color w:val="FF0000"/>
           <w:lang w:val="vi-VN"/>
         </w:rPr>
       </w:pPr>
       <w:r>
-        <w:rPr>
-          <w:color w:val="FF0000"/>
-        </w:rPr>
         <w:t xml:space="preserve">Hình </w:t>
       </w:r>
-      <w:r>
-        <w:rPr>
-          <w:color w:val="FF0000"/>
-        </w:rPr>
-        <w:fldChar w:fldCharType="begin"/>
-      </w:r>
-      <w:r>
-        <w:rPr>
-          <w:color w:val="FF0000"/>
-        </w:rPr>
-        <w:instrText xml:space="preserve"> STYLEREF 1 \s </w:instrText>
-      </w:r>
-      <w:r>
-        <w:rPr>
-          <w:color w:val="FF0000"/>
-        </w:rPr>
-        <w:fldChar w:fldCharType="separate"/>
-      </w:r>
-      <w:r>
-        <w:rPr>
-          <w:noProof/>
-          <w:color w:val="FF0000"/>
-        </w:rPr>
-        <w:t>3</w:t>
-      </w:r>
-      <w:r>
-        <w:rPr>
-          <w:noProof/>
-          <w:color w:val="FF0000"/>
-        </w:rPr>
-        <w:fldChar w:fldCharType="end"/>
-      </w:r>
-      <w:r>
-        <w:rPr>
-          <w:color w:val="FF0000"/>
-        </w:rPr>
+      <w:fldSimple w:instr=" STYLEREF 1 \s ">
+        <w:r>
+          <w:rPr>
+            <w:noProof/>
+          </w:rPr>
+          <w:t>3</w:t>
+        </w:r>
+      </w:fldSimple>
+      <w:r>
         <w:noBreakHyphen/>
       </w:r>
       <w:r>
-        <w:rPr>
-          <w:color w:val="FF0000"/>
-        </w:rPr>
         <w:t>4</w:t>
       </w:r>
       <w:r>
-        <w:rPr>
-          <w:color w:val="FF0000"/>
-        </w:rPr>
         <w:t xml:space="preserve">. Ví dụ thể hiện Actor </w:t>
       </w:r>
       <w:r>
         <w:rPr>
-          <w:color w:val="FF0000"/>
           <w:lang w:val="vi-VN"/>
         </w:rPr>
         <w:t>Lớp trưởng</w:t>
       </w:r>
       <w:r>
-        <w:rPr>
-          <w:color w:val="FF0000"/>
-        </w:rPr>
         <w:t xml:space="preserve"> kế thừa toàn bộ quyền của Actor </w:t>
       </w:r>
       <w:r>
         <w:rPr>
-          <w:color w:val="FF0000"/>
           <w:lang w:val="vi-VN"/>
         </w:rPr>
         <w:t>Sinh viên</w:t>
@@ -8774,14 +8054,8 @@
           <w:tab w:val="left" w:pos="1134"/>
         </w:tabs>
         <w:ind w:left="567" w:firstLine="284"/>
-        <w:rPr>
-          <w:color w:val="FF0000"/>
-        </w:rPr>
-      </w:pPr>
-      <w:r>
-        <w:rPr>
-          <w:color w:val="FF0000"/>
-        </w:rPr>
+      </w:pPr>
+      <w:r>
         <w:t>Include</w:t>
       </w:r>
     </w:p>
@@ -8793,14 +8067,8 @@
         </w:tabs>
         <w:spacing w:line="360" w:lineRule="auto"/>
         <w:ind w:left="851" w:firstLine="284"/>
-        <w:rPr>
-          <w:color w:val="FF0000"/>
-        </w:rPr>
-      </w:pPr>
-      <w:r>
-        <w:rPr>
-          <w:color w:val="FF0000"/>
-        </w:rPr>
+      </w:pPr>
+      <w:r>
         <w:t>Include là quan hệ giữa các Usecase với nhau, nó dùng để mô tả việc một Usecase lớn được chia thành các Usecase nhỏ để dễ cài đặt hoặc thể hiện sự dùng lại.</w:t>
       </w:r>
     </w:p>
@@ -8815,14 +8083,8 @@
           <w:tab w:val="left" w:pos="1134"/>
         </w:tabs>
         <w:ind w:left="567" w:firstLine="284"/>
-        <w:rPr>
-          <w:color w:val="FF0000"/>
-        </w:rPr>
-      </w:pPr>
-      <w:r>
-        <w:rPr>
-          <w:color w:val="FF0000"/>
-        </w:rPr>
+      </w:pPr>
+      <w:r>
         <w:t>Extend</w:t>
       </w:r>
     </w:p>
@@ -8834,14 +8096,8 @@
         </w:tabs>
         <w:spacing w:line="360" w:lineRule="auto"/>
         <w:ind w:left="851" w:firstLine="283"/>
-        <w:rPr>
-          <w:color w:val="FF0000"/>
-        </w:rPr>
-      </w:pPr>
-      <w:r>
-        <w:rPr>
-          <w:color w:val="FF0000"/>
-        </w:rPr>
+      </w:pPr>
+      <w:r>
         <w:t>Extend được dùng để mô tả quan hệ giữa 2 Usecase với nhau. Quan hệ Extend được sử dụng khi có một Usecase được tạo ra để bổ sung cho chức năng cho một Usecase có sẵn và được sử dụng trong một điều kiện nhất định nào đó.</w:t>
       </w:r>
     </w:p>
@@ -8949,7 +8205,7 @@
         <w:spacing w:line="360" w:lineRule="auto"/>
         <w:ind w:left="284" w:firstLine="0"/>
       </w:pPr>
-      <w:bookmarkStart w:id="46" w:name="_Toc72739852"/>
+      <w:bookmarkStart w:id="45" w:name="_Toc72739852"/>
       <w:r>
         <w:t xml:space="preserve">Hình </w:t>
       </w:r>
@@ -8970,7 +8226,7 @@
       <w:r>
         <w:t xml:space="preserve">. Biểu đồ Usecase </w:t>
       </w:r>
-      <w:bookmarkEnd w:id="46"/>
+      <w:bookmarkEnd w:id="45"/>
       <w:r>
         <w:t>tổng quát</w:t>
       </w:r>
@@ -9435,15 +8691,7 @@
         <w:ind w:left="851" w:firstLine="283"/>
       </w:pPr>
       <w:r>
-        <w:t xml:space="preserve">Quản lý sinh </w:t>
-      </w:r>
-      <w:proofErr w:type="gramStart"/>
-      <w:r>
-        <w:t>viên :</w:t>
-      </w:r>
-      <w:proofErr w:type="gramEnd"/>
-      <w:r>
-        <w:t xml:space="preserve"> </w:t>
+        <w:t xml:space="preserve">Quản lý sinh viên : </w:t>
       </w:r>
       <w:r>
         <w:t>Thêm,xóa,</w:t>
@@ -9472,15 +8720,7 @@
         <w:ind w:left="851" w:firstLine="283"/>
       </w:pPr>
       <w:r>
-        <w:t xml:space="preserve">Quản lý giáo </w:t>
-      </w:r>
-      <w:proofErr w:type="gramStart"/>
-      <w:r>
-        <w:t>viên :</w:t>
-      </w:r>
-      <w:proofErr w:type="gramEnd"/>
-      <w:r>
-        <w:t xml:space="preserve"> Thêm,xóa,chỉnh sửa thông tin giáo viên</w:t>
+        <w:t>Quản lý giáo viên : Thêm,xóa,chỉnh sửa thông tin giáo viên</w:t>
       </w:r>
     </w:p>
     <w:p>
@@ -9497,15 +8737,7 @@
         <w:ind w:left="851" w:firstLine="283"/>
       </w:pPr>
       <w:r>
-        <w:t xml:space="preserve">Quản lý học </w:t>
-      </w:r>
-      <w:proofErr w:type="gramStart"/>
-      <w:r>
-        <w:t>vụ :</w:t>
-      </w:r>
-      <w:proofErr w:type="gramEnd"/>
-      <w:r>
-        <w:t xml:space="preserve"> + Thêm,xóa,chỉnh sửa năm học</w:t>
+        <w:t>Quản lý học vụ : + Thêm,xóa,chỉnh sửa năm học</w:t>
       </w:r>
     </w:p>
     <w:p>
@@ -9525,15 +8757,7 @@
       </w:r>
       <w:r>
         <w:tab/>
-        <w:t xml:space="preserve">                + </w:t>
-      </w:r>
-      <w:proofErr w:type="gramStart"/>
-      <w:r>
-        <w:t>Thêm,xóa</w:t>
-      </w:r>
-      <w:proofErr w:type="gramEnd"/>
-      <w:r>
-        <w:t>,chỉnh sửa học kỳ</w:t>
+        <w:t xml:space="preserve">                + Thêm,xóa,chỉnh sửa học kỳ</w:t>
       </w:r>
     </w:p>
     <w:p>
@@ -9781,15 +9005,7 @@
         <w:ind w:left="567" w:firstLine="284"/>
       </w:pPr>
       <w:r>
-        <w:t xml:space="preserve">Mục </w:t>
-      </w:r>
-      <w:proofErr w:type="gramStart"/>
-      <w:r>
-        <w:t>đích :</w:t>
-      </w:r>
-      <w:proofErr w:type="gramEnd"/>
-      <w:r>
-        <w:t xml:space="preserve"> Đăng nhập vào hệ thống</w:t>
+        <w:t>Mục đích : Đăng nhập vào hệ thống</w:t>
       </w:r>
     </w:p>
     <w:p>
@@ -11370,15 +10586,7 @@
         <w:ind w:left="567" w:firstLine="284"/>
       </w:pPr>
       <w:r>
-        <w:t xml:space="preserve">Mô tả chức năng: Chức năng này chỉ có ở nhà quản trị hệ thống, có thể thêm, </w:t>
-      </w:r>
-      <w:proofErr w:type="gramStart"/>
-      <w:r>
-        <w:t>sửa ,</w:t>
-      </w:r>
-      <w:proofErr w:type="gramEnd"/>
-      <w:r>
-        <w:t xml:space="preserve"> xóa , đóng, mở các sự kiện trong học vụ.</w:t>
+        <w:t>Mô tả chức năng: Chức năng này chỉ có ở nhà quản trị hệ thống, có thể thêm, sửa , xóa , đóng, mở các sự kiện trong học vụ.</w:t>
       </w:r>
     </w:p>
     <w:p>
@@ -11437,11 +10645,11 @@
         </w:tabs>
         <w:ind w:left="284"/>
       </w:pPr>
-      <w:bookmarkStart w:id="47" w:name="_Toc72697876"/>
+      <w:bookmarkStart w:id="46" w:name="_Toc72697876"/>
       <w:r>
         <w:t>Biểu đồ tuần tự</w:t>
       </w:r>
-      <w:bookmarkEnd w:id="47"/>
+      <w:bookmarkEnd w:id="46"/>
     </w:p>
     <w:p>
       <w:pPr>
@@ -12508,18 +11716,10 @@
         </w:numPr>
       </w:pPr>
       <w:r>
-        <w:t xml:space="preserve">Biểu đồ tuần tự giáo </w:t>
-      </w:r>
-      <w:proofErr w:type="gramStart"/>
-      <w:r>
-        <w:t>viên</w:t>
-      </w:r>
-      <w:r>
-        <w:t>,lớp</w:t>
-      </w:r>
-      <w:proofErr w:type="gramEnd"/>
-      <w:r>
-        <w:t xml:space="preserve"> trưởng</w:t>
+        <w:t>Biểu đồ tuần tự giáo viên</w:t>
+      </w:r>
+      <w:r>
+        <w:t>,lớp trưởng</w:t>
       </w:r>
       <w:r>
         <w:t xml:space="preserve"> xem điểm rèn luyện</w:t>
@@ -12610,18 +11810,10 @@
         <w:t>7</w:t>
       </w:r>
       <w:r>
-        <w:t xml:space="preserve">. Biểu đồ tuần tự giáo </w:t>
-      </w:r>
-      <w:proofErr w:type="gramStart"/>
-      <w:r>
-        <w:t>viên</w:t>
-      </w:r>
-      <w:r>
-        <w:t>,lớp</w:t>
-      </w:r>
-      <w:proofErr w:type="gramEnd"/>
-      <w:r>
-        <w:t xml:space="preserve"> trưởng</w:t>
+        <w:t>. Biểu đồ tuần tự giáo viên</w:t>
+      </w:r>
+      <w:r>
+        <w:t>,lớp trưởng</w:t>
       </w:r>
       <w:r>
         <w:t xml:space="preserve"> xem điểm rèn luyện</w:t>
@@ -12887,15 +12079,7 @@
         <w:t>8</w:t>
       </w:r>
       <w:r>
-        <w:t xml:space="preserve">. Biểu đồ tuần tự giáo </w:t>
-      </w:r>
-      <w:proofErr w:type="gramStart"/>
-      <w:r>
-        <w:t>viên,lớp</w:t>
-      </w:r>
-      <w:proofErr w:type="gramEnd"/>
-      <w:r>
-        <w:t xml:space="preserve"> trưởng xét duyệt đánh giá</w:t>
+        <w:t>. Biểu đồ tuần tự giáo viên,lớp trưởng xét duyệt đánh giá</w:t>
       </w:r>
     </w:p>
     <w:p>
@@ -12924,18 +12108,10 @@
         <w:t>-18, ta mô tả biểu đồ tuần tự giáo viên, lớp trưởng</w:t>
       </w:r>
       <w:r>
-        <w:t xml:space="preserve"> xét duyệt đánh </w:t>
-      </w:r>
-      <w:proofErr w:type="gramStart"/>
-      <w:r>
-        <w:t xml:space="preserve">giá </w:t>
-      </w:r>
-      <w:r>
-        <w:t xml:space="preserve"> như</w:t>
-      </w:r>
-      <w:proofErr w:type="gramEnd"/>
-      <w:r>
-        <w:t xml:space="preserve"> sau:</w:t>
+        <w:t xml:space="preserve"> xét duyệt đánh giá </w:t>
+      </w:r>
+      <w:r>
+        <w:t xml:space="preserve"> như sau:</w:t>
       </w:r>
     </w:p>
     <w:p>
@@ -13176,15 +12352,7 @@
         </w:numPr>
       </w:pPr>
       <w:r>
-        <w:t xml:space="preserve">Biểu đồ tuần tự giáo </w:t>
-      </w:r>
-      <w:proofErr w:type="gramStart"/>
-      <w:r>
-        <w:t>viên,lớp</w:t>
-      </w:r>
-      <w:proofErr w:type="gramEnd"/>
-      <w:r>
-        <w:t xml:space="preserve"> trưởng chỉnh sửa đánh giá</w:t>
+        <w:t>Biểu đồ tuần tự giáo viên,lớp trưởng chỉnh sửa đánh giá</w:t>
       </w:r>
     </w:p>
     <w:p>
@@ -13271,15 +12439,7 @@
         <w:t>9</w:t>
       </w:r>
       <w:r>
-        <w:t xml:space="preserve">. Biểu đồ tuần tự giáo </w:t>
-      </w:r>
-      <w:proofErr w:type="gramStart"/>
-      <w:r>
-        <w:t>viên,lớp</w:t>
-      </w:r>
-      <w:proofErr w:type="gramEnd"/>
-      <w:r>
-        <w:t xml:space="preserve"> trưởng chỉnh sửa</w:t>
+        <w:t>. Biểu đồ tuần tự giáo viên,lớp trưởng chỉnh sửa</w:t>
       </w:r>
       <w:r>
         <w:t xml:space="preserve"> đánh giá rèn luyện</w:t>
@@ -14131,15 +13291,7 @@
         <w:t>Bước 7: Hệ thống sẽ cho phép người quản trị vào tiến hành các yêu cầu</w:t>
       </w:r>
       <w:r>
-        <w:t xml:space="preserve"> như thêm, sửa, </w:t>
-      </w:r>
-      <w:proofErr w:type="gramStart"/>
-      <w:r>
-        <w:t>xóa ,</w:t>
-      </w:r>
-      <w:proofErr w:type="gramEnd"/>
-      <w:r>
-        <w:t xml:space="preserve"> đóng/mở bảng đánh giá.</w:t>
+        <w:t xml:space="preserve"> như thêm, sửa, xóa , đóng/mở bảng đánh giá.</w:t>
       </w:r>
     </w:p>
     <w:p>
@@ -14184,12 +13336,26 @@
         <w:spacing w:line="360" w:lineRule="auto"/>
         <w:ind w:left="284" w:firstLine="425"/>
       </w:pPr>
-      <w:bookmarkStart w:id="48" w:name="_Toc85400537"/>
+      <w:bookmarkStart w:id="47" w:name="_Toc85400537"/>
       <w:r>
         <w:t>TRIỂN KHAI XÂY DỰNG WEBSITE</w:t>
       </w:r>
-      <w:bookmarkEnd w:id="39"/>
+      <w:bookmarkEnd w:id="38"/>
+      <w:bookmarkEnd w:id="47"/>
+    </w:p>
+    <w:p>
+      <w:pPr>
+        <w:pStyle w:val="Heading2"/>
+        <w:spacing w:line="360" w:lineRule="auto"/>
+        <w:ind w:left="284" w:firstLine="0"/>
+      </w:pPr>
+      <w:bookmarkStart w:id="48" w:name="_Toc72697878"/>
+      <w:bookmarkStart w:id="49" w:name="_Toc85400538"/>
+      <w:r>
+        <w:t>Thiết kế cơ sở dữ liệu</w:t>
+      </w:r>
       <w:bookmarkEnd w:id="48"/>
+      <w:bookmarkEnd w:id="49"/>
     </w:p>
     <w:p>
       <w:pPr>
@@ -14197,27 +13363,13 @@
         <w:spacing w:line="360" w:lineRule="auto"/>
         <w:ind w:left="284" w:firstLine="0"/>
       </w:pPr>
-      <w:bookmarkStart w:id="49" w:name="_Toc72697878"/>
-      <w:bookmarkStart w:id="50" w:name="_Toc85400538"/>
-      <w:r>
-        <w:t>Thiết kế cơ sở dữ liệu</w:t>
-      </w:r>
-      <w:bookmarkEnd w:id="49"/>
+      <w:bookmarkStart w:id="50" w:name="_Toc72697882"/>
+      <w:bookmarkStart w:id="51" w:name="_Toc85400539"/>
+      <w:r>
+        <w:t>Thiết kế giao diện</w:t>
+      </w:r>
       <w:bookmarkEnd w:id="50"/>
-    </w:p>
-    <w:p>
-      <w:pPr>
-        <w:pStyle w:val="Heading2"/>
-        <w:spacing w:line="360" w:lineRule="auto"/>
-        <w:ind w:left="284" w:firstLine="0"/>
-      </w:pPr>
-      <w:bookmarkStart w:id="51" w:name="_Toc72697882"/>
-      <w:bookmarkStart w:id="52" w:name="_Toc85400539"/>
-      <w:r>
-        <w:t>Thiết kế giao diện</w:t>
-      </w:r>
       <w:bookmarkEnd w:id="51"/>
-      <w:bookmarkEnd w:id="52"/>
     </w:p>
     <w:p>
       <w:pPr>
@@ -14234,7 +13386,7 @@
           <w:lang w:val="fr-FR"/>
         </w:rPr>
       </w:pPr>
-      <w:bookmarkStart w:id="53" w:name="_Toc72697886"/>
+      <w:bookmarkStart w:id="52" w:name="_Toc72697886"/>
       <w:r>
         <w:br w:type="page"/>
       </w:r>
@@ -14245,7 +13397,7 @@
         <w:spacing w:line="360" w:lineRule="auto"/>
         <w:ind w:left="284" w:firstLine="425"/>
       </w:pPr>
-      <w:bookmarkStart w:id="54" w:name="_Toc85400540"/>
+      <w:bookmarkStart w:id="53" w:name="_Toc85400540"/>
       <w:r>
         <w:lastRenderedPageBreak/>
         <w:t xml:space="preserve">ĐÁNH GIÁ KẾT QUẢ </w:t>
@@ -14256,8 +13408,25 @@
       <w:r>
         <w:t xml:space="preserve"> TỔNG KẾT</w:t>
       </w:r>
+      <w:bookmarkEnd w:id="52"/>
       <w:bookmarkEnd w:id="53"/>
+    </w:p>
+    <w:p>
+      <w:pPr>
+        <w:pStyle w:val="Heading2"/>
+        <w:spacing w:line="360" w:lineRule="auto"/>
+        <w:ind w:left="284" w:firstLine="0"/>
+      </w:pPr>
+      <w:bookmarkStart w:id="54" w:name="_Toc72697887"/>
+      <w:bookmarkStart w:id="55" w:name="_Toc85400541"/>
+      <w:r>
+        <w:t>K</w:t>
+      </w:r>
+      <w:r>
+        <w:t>ết quả đạt được</w:t>
+      </w:r>
       <w:bookmarkEnd w:id="54"/>
+      <w:bookmarkEnd w:id="55"/>
     </w:p>
     <w:p>
       <w:pPr>
@@ -14265,47 +13434,30 @@
         <w:spacing w:line="360" w:lineRule="auto"/>
         <w:ind w:left="284" w:firstLine="0"/>
       </w:pPr>
-      <w:bookmarkStart w:id="55" w:name="_Toc72697887"/>
-      <w:bookmarkStart w:id="56" w:name="_Toc85400541"/>
-      <w:r>
-        <w:t>K</w:t>
-      </w:r>
-      <w:r>
-        <w:t>ết quả đạt được</w:t>
-      </w:r>
-      <w:bookmarkEnd w:id="55"/>
+      <w:bookmarkStart w:id="56" w:name="_Toc72697888"/>
+      <w:bookmarkStart w:id="57" w:name="_Toc85400542"/>
+      <w:r>
+        <w:t>Hạn chế còn tồn tại</w:t>
+      </w:r>
       <w:bookmarkEnd w:id="56"/>
+      <w:bookmarkEnd w:id="57"/>
     </w:p>
     <w:p>
       <w:pPr>
         <w:pStyle w:val="Heading2"/>
         <w:spacing w:line="360" w:lineRule="auto"/>
         <w:ind w:left="284" w:firstLine="0"/>
-      </w:pPr>
-      <w:bookmarkStart w:id="57" w:name="_Toc72697888"/>
-      <w:bookmarkStart w:id="58" w:name="_Toc85400542"/>
-      <w:r>
-        <w:t>Hạn chế còn tồn tại</w:t>
-      </w:r>
-      <w:bookmarkEnd w:id="57"/>
+        <w:rPr>
+          <w:lang w:val="vi-VN"/>
+        </w:rPr>
+      </w:pPr>
+      <w:bookmarkStart w:id="58" w:name="_Toc72697889"/>
+      <w:bookmarkStart w:id="59" w:name="_Toc85400543"/>
+      <w:r>
+        <w:t>Hướng phát triển tiếp theo</w:t>
+      </w:r>
       <w:bookmarkEnd w:id="58"/>
-    </w:p>
-    <w:p>
-      <w:pPr>
-        <w:pStyle w:val="Heading2"/>
-        <w:spacing w:line="360" w:lineRule="auto"/>
-        <w:ind w:left="284" w:firstLine="0"/>
-        <w:rPr>
-          <w:lang w:val="vi-VN"/>
-        </w:rPr>
-      </w:pPr>
-      <w:bookmarkStart w:id="59" w:name="_Toc72697889"/>
-      <w:bookmarkStart w:id="60" w:name="_Toc85400543"/>
-      <w:r>
-        <w:t>Hướng phát triển tiếp theo</w:t>
-      </w:r>
       <w:bookmarkEnd w:id="59"/>
-      <w:bookmarkEnd w:id="60"/>
     </w:p>
     <w:p>
       <w:pPr>
@@ -14344,8 +13496,8 @@
           <w:szCs w:val="36"/>
         </w:rPr>
       </w:pPr>
-      <w:bookmarkStart w:id="61" w:name="_Toc72697890"/>
-      <w:bookmarkStart w:id="62" w:name="_Toc85400544"/>
+      <w:bookmarkStart w:id="60" w:name="_Toc72697890"/>
+      <w:bookmarkStart w:id="61" w:name="_Toc85400544"/>
       <w:r>
         <w:rPr>
           <w:sz w:val="32"/>
@@ -14354,8 +13506,8 @@
         <w:lastRenderedPageBreak/>
         <w:t>KẾT LUẬN</w:t>
       </w:r>
+      <w:bookmarkEnd w:id="60"/>
       <w:bookmarkEnd w:id="61"/>
-      <w:bookmarkEnd w:id="62"/>
     </w:p>
     <w:p>
       <w:pPr>
@@ -14393,8 +13545,8 @@
           <w:szCs w:val="36"/>
         </w:rPr>
       </w:pPr>
-      <w:bookmarkStart w:id="63" w:name="_Toc72697891"/>
-      <w:bookmarkStart w:id="64" w:name="_Toc85400545"/>
+      <w:bookmarkStart w:id="62" w:name="_Toc72697891"/>
+      <w:bookmarkStart w:id="63" w:name="_Toc85400545"/>
       <w:r>
         <w:rPr>
           <w:sz w:val="32"/>
@@ -14403,8 +13555,8 @@
         <w:lastRenderedPageBreak/>
         <w:t>TÀI LIỆU THAM KHẢO</w:t>
       </w:r>
+      <w:bookmarkEnd w:id="62"/>
       <w:bookmarkEnd w:id="63"/>
-      <w:bookmarkEnd w:id="64"/>
     </w:p>
     <w:p>
       <w:pPr>
@@ -14444,8 +13596,8 @@
           <w:szCs w:val="36"/>
         </w:rPr>
       </w:pPr>
-      <w:bookmarkStart w:id="65" w:name="_Toc72697892"/>
-      <w:bookmarkStart w:id="66" w:name="_Toc85400546"/>
+      <w:bookmarkStart w:id="64" w:name="_Toc72697892"/>
+      <w:bookmarkStart w:id="65" w:name="_Toc85400546"/>
       <w:r>
         <w:rPr>
           <w:sz w:val="32"/>
@@ -14454,8 +13606,8 @@
         <w:lastRenderedPageBreak/>
         <w:t>PHỤ LỤC</w:t>
       </w:r>
+      <w:bookmarkEnd w:id="64"/>
       <w:bookmarkEnd w:id="65"/>
-      <w:bookmarkEnd w:id="66"/>
     </w:p>
     <w:bookmarkEnd w:id="11"/>
     <w:p>
@@ -14479,7 +13631,7 @@
 </file>
 
 <file path=word/endnotes.xml><?xml version="1.0" encoding="utf-8"?>
-<w:endnotes xmlns:wpc="http://schemas.microsoft.com/office/word/2010/wordprocessingCanvas" xmlns:cx="http://schemas.microsoft.com/office/drawing/2014/chartex" xmlns:cx1="http://schemas.microsoft.com/office/drawing/2015/9/8/chartex" xmlns:cx2="http://schemas.microsoft.com/office/drawing/2015/10/21/chartex" xmlns:cx3="http://schemas.microsoft.com/office/drawing/2016/5/9/chartex" xmlns:cx4="http://schemas.microsoft.com/office/drawing/2016/5/10/chartex" xmlns:cx5="http://schemas.microsoft.com/office/drawing/2016/5/11/chartex" xmlns:cx6="http://schemas.microsoft.com/office/drawing/2016/5/12/chartex" xmlns:cx7="http://schemas.microsoft.com/office/drawing/2016/5/13/chartex" xmlns:cx8="http://schemas.microsoft.com/office/drawing/2016/5/14/chartex" xmlns:mc="http://schemas.openxmlformats.org/markup-compatibility/2006" xmlns:aink="http://schemas.microsoft.com/office/drawing/2016/ink" xmlns:am3d="http://schemas.microsoft.com/office/drawing/2017/model3d" xmlns:o="urn:schemas-microsoft-com:office:office" xmlns:r="http://schemas.openxmlformats.org/officeDocument/2006/relationships" xmlns:m="http://schemas.openxmlformats.org/officeDocument/2006/math" xmlns:v="urn:schemas-microsoft-com:vml" xmlns:wp14="http://schemas.microsoft.com/office/word/2010/wordprocessingDrawing" xmlns:wp="http://schemas.openxmlformats.org/drawingml/2006/wordprocessingDrawing" xmlns:w10="urn:schemas-microsoft-com:office:word" xmlns:w="http://schemas.openxmlformats.org/wordprocessingml/2006/main" xmlns:w14="http://schemas.microsoft.com/office/word/2010/wordml" xmlns:w15="http://schemas.microsoft.com/office/word/2012/wordml" xmlns:w16cid="http://schemas.microsoft.com/office/word/2016/wordml/cid" xmlns:w16se="http://schemas.microsoft.com/office/word/2015/wordml/symex" xmlns:wpg="http://schemas.microsoft.com/office/word/2010/wordprocessingGroup" xmlns:wpi="http://schemas.microsoft.com/office/word/2010/wordprocessingInk" xmlns:wne="http://schemas.microsoft.com/office/word/2006/wordml" xmlns:wps="http://schemas.microsoft.com/office/word/2010/wordprocessingShape" mc:Ignorable="w14 w15 w16se w16cid wp14">
+<w:endnotes xmlns:wpc="http://schemas.microsoft.com/office/word/2010/wordprocessingCanvas" xmlns:cx="http://schemas.microsoft.com/office/drawing/2014/chartex" xmlns:cx1="http://schemas.microsoft.com/office/drawing/2015/9/8/chartex" xmlns:cx2="http://schemas.microsoft.com/office/drawing/2015/10/21/chartex" xmlns:cx3="http://schemas.microsoft.com/office/drawing/2016/5/9/chartex" xmlns:cx4="http://schemas.microsoft.com/office/drawing/2016/5/10/chartex" xmlns:cx5="http://schemas.microsoft.com/office/drawing/2016/5/11/chartex" xmlns:cx6="http://schemas.microsoft.com/office/drawing/2016/5/12/chartex" xmlns:cx7="http://schemas.microsoft.com/office/drawing/2016/5/13/chartex" xmlns:cx8="http://schemas.microsoft.com/office/drawing/2016/5/14/chartex" xmlns:mc="http://schemas.openxmlformats.org/markup-compatibility/2006" xmlns:aink="http://schemas.microsoft.com/office/drawing/2016/ink" xmlns:am3d="http://schemas.microsoft.com/office/drawing/2017/model3d" xmlns:o="urn:schemas-microsoft-com:office:office" xmlns:r="http://schemas.openxmlformats.org/officeDocument/2006/relationships" xmlns:m="http://schemas.openxmlformats.org/officeDocument/2006/math" xmlns:v="urn:schemas-microsoft-com:vml" xmlns:wp14="http://schemas.microsoft.com/office/word/2010/wordprocessingDrawing" xmlns:wp="http://schemas.openxmlformats.org/drawingml/2006/wordprocessingDrawing" xmlns:w10="urn:schemas-microsoft-com:office:word" xmlns:w="http://schemas.openxmlformats.org/wordprocessingml/2006/main" xmlns:w14="http://schemas.microsoft.com/office/word/2010/wordml" xmlns:w15="http://schemas.microsoft.com/office/word/2012/wordml" xmlns:w16cex="http://schemas.microsoft.com/office/word/2018/wordml/cex" xmlns:w16cid="http://schemas.microsoft.com/office/word/2016/wordml/cid" xmlns:w16="http://schemas.microsoft.com/office/word/2018/wordml" xmlns:w16sdtdh="http://schemas.microsoft.com/office/word/2020/wordml/sdtdatahash" xmlns:w16se="http://schemas.microsoft.com/office/word/2015/wordml/symex" xmlns:wpg="http://schemas.microsoft.com/office/word/2010/wordprocessingGroup" xmlns:wpi="http://schemas.microsoft.com/office/word/2010/wordprocessingInk" xmlns:wne="http://schemas.microsoft.com/office/word/2006/wordml" xmlns:wps="http://schemas.microsoft.com/office/word/2010/wordprocessingShape" mc:Ignorable="w14 w15 w16se w16cid w16 w16cex w16sdtdh wp14">
   <w:endnote w:type="separator" w:id="-1">
     <w:p>
       <w:pPr>
@@ -14504,7 +13656,7 @@
 </file>
 
 <file path=word/footer1.xml><?xml version="1.0" encoding="utf-8"?>
-<w:ftr xmlns:wpc="http://schemas.microsoft.com/office/word/2010/wordprocessingCanvas" xmlns:cx="http://schemas.microsoft.com/office/drawing/2014/chartex" xmlns:cx1="http://schemas.microsoft.com/office/drawing/2015/9/8/chartex" xmlns:cx2="http://schemas.microsoft.com/office/drawing/2015/10/21/chartex" xmlns:cx3="http://schemas.microsoft.com/office/drawing/2016/5/9/chartex" xmlns:cx4="http://schemas.microsoft.com/office/drawing/2016/5/10/chartex" xmlns:cx5="http://schemas.microsoft.com/office/drawing/2016/5/11/chartex" xmlns:cx6="http://schemas.microsoft.com/office/drawing/2016/5/12/chartex" xmlns:cx7="http://schemas.microsoft.com/office/drawing/2016/5/13/chartex" xmlns:cx8="http://schemas.microsoft.com/office/drawing/2016/5/14/chartex" xmlns:mc="http://schemas.openxmlformats.org/markup-compatibility/2006" xmlns:aink="http://schemas.microsoft.com/office/drawing/2016/ink" xmlns:am3d="http://schemas.microsoft.com/office/drawing/2017/model3d" xmlns:o="urn:schemas-microsoft-com:office:office" xmlns:r="http://schemas.openxmlformats.org/officeDocument/2006/relationships" xmlns:m="http://schemas.openxmlformats.org/officeDocument/2006/math" xmlns:v="urn:schemas-microsoft-com:vml" xmlns:wp14="http://schemas.microsoft.com/office/word/2010/wordprocessingDrawing" xmlns:wp="http://schemas.openxmlformats.org/drawingml/2006/wordprocessingDrawing" xmlns:w10="urn:schemas-microsoft-com:office:word" xmlns:w="http://schemas.openxmlformats.org/wordprocessingml/2006/main" xmlns:w14="http://schemas.microsoft.com/office/word/2010/wordml" xmlns:w15="http://schemas.microsoft.com/office/word/2012/wordml" xmlns:w16cid="http://schemas.microsoft.com/office/word/2016/wordml/cid" xmlns:w16se="http://schemas.microsoft.com/office/word/2015/wordml/symex" xmlns:wpg="http://schemas.microsoft.com/office/word/2010/wordprocessingGroup" xmlns:wpi="http://schemas.microsoft.com/office/word/2010/wordprocessingInk" xmlns:wne="http://schemas.microsoft.com/office/word/2006/wordml" xmlns:wps="http://schemas.microsoft.com/office/word/2010/wordprocessingShape" mc:Ignorable="w14 w15 w16se w16cid wp14">
+<w:ftr xmlns:wpc="http://schemas.microsoft.com/office/word/2010/wordprocessingCanvas" xmlns:cx="http://schemas.microsoft.com/office/drawing/2014/chartex" xmlns:cx1="http://schemas.microsoft.com/office/drawing/2015/9/8/chartex" xmlns:cx2="http://schemas.microsoft.com/office/drawing/2015/10/21/chartex" xmlns:cx3="http://schemas.microsoft.com/office/drawing/2016/5/9/chartex" xmlns:cx4="http://schemas.microsoft.com/office/drawing/2016/5/10/chartex" xmlns:cx5="http://schemas.microsoft.com/office/drawing/2016/5/11/chartex" xmlns:cx6="http://schemas.microsoft.com/office/drawing/2016/5/12/chartex" xmlns:cx7="http://schemas.microsoft.com/office/drawing/2016/5/13/chartex" xmlns:cx8="http://schemas.microsoft.com/office/drawing/2016/5/14/chartex" xmlns:mc="http://schemas.openxmlformats.org/markup-compatibility/2006" xmlns:aink="http://schemas.microsoft.com/office/drawing/2016/ink" xmlns:am3d="http://schemas.microsoft.com/office/drawing/2017/model3d" xmlns:o="urn:schemas-microsoft-com:office:office" xmlns:r="http://schemas.openxmlformats.org/officeDocument/2006/relationships" xmlns:m="http://schemas.openxmlformats.org/officeDocument/2006/math" xmlns:v="urn:schemas-microsoft-com:vml" xmlns:wp14="http://schemas.microsoft.com/office/word/2010/wordprocessingDrawing" xmlns:wp="http://schemas.openxmlformats.org/drawingml/2006/wordprocessingDrawing" xmlns:w10="urn:schemas-microsoft-com:office:word" xmlns:w="http://schemas.openxmlformats.org/wordprocessingml/2006/main" xmlns:w14="http://schemas.microsoft.com/office/word/2010/wordml" xmlns:w15="http://schemas.microsoft.com/office/word/2012/wordml" xmlns:w16cex="http://schemas.microsoft.com/office/word/2018/wordml/cex" xmlns:w16cid="http://schemas.microsoft.com/office/word/2016/wordml/cid" xmlns:w16="http://schemas.microsoft.com/office/word/2018/wordml" xmlns:w16sdtdh="http://schemas.microsoft.com/office/word/2020/wordml/sdtdatahash" xmlns:w16se="http://schemas.microsoft.com/office/word/2015/wordml/symex" xmlns:wpg="http://schemas.microsoft.com/office/word/2010/wordprocessingGroup" xmlns:wpi="http://schemas.microsoft.com/office/word/2010/wordprocessingInk" xmlns:wne="http://schemas.microsoft.com/office/word/2006/wordml" xmlns:wps="http://schemas.microsoft.com/office/word/2010/wordprocessingShape" mc:Ignorable="w14 w15 w16se w16cid w16 w16cex w16sdtdh wp14">
   <w:sdt>
     <w:sdtPr>
       <w:id w:val="-1436822644"/>
@@ -14557,7 +13709,7 @@
 </file>
 
 <file path=word/footer2.xml><?xml version="1.0" encoding="utf-8"?>
-<w:ftr xmlns:wpc="http://schemas.microsoft.com/office/word/2010/wordprocessingCanvas" xmlns:cx="http://schemas.microsoft.com/office/drawing/2014/chartex" xmlns:cx1="http://schemas.microsoft.com/office/drawing/2015/9/8/chartex" xmlns:cx2="http://schemas.microsoft.com/office/drawing/2015/10/21/chartex" xmlns:cx3="http://schemas.microsoft.com/office/drawing/2016/5/9/chartex" xmlns:cx4="http://schemas.microsoft.com/office/drawing/2016/5/10/chartex" xmlns:cx5="http://schemas.microsoft.com/office/drawing/2016/5/11/chartex" xmlns:cx6="http://schemas.microsoft.com/office/drawing/2016/5/12/chartex" xmlns:cx7="http://schemas.microsoft.com/office/drawing/2016/5/13/chartex" xmlns:cx8="http://schemas.microsoft.com/office/drawing/2016/5/14/chartex" xmlns:mc="http://schemas.openxmlformats.org/markup-compatibility/2006" xmlns:aink="http://schemas.microsoft.com/office/drawing/2016/ink" xmlns:am3d="http://schemas.microsoft.com/office/drawing/2017/model3d" xmlns:o="urn:schemas-microsoft-com:office:office" xmlns:r="http://schemas.openxmlformats.org/officeDocument/2006/relationships" xmlns:m="http://schemas.openxmlformats.org/officeDocument/2006/math" xmlns:v="urn:schemas-microsoft-com:vml" xmlns:wp14="http://schemas.microsoft.com/office/word/2010/wordprocessingDrawing" xmlns:wp="http://schemas.openxmlformats.org/drawingml/2006/wordprocessingDrawing" xmlns:w10="urn:schemas-microsoft-com:office:word" xmlns:w="http://schemas.openxmlformats.org/wordprocessingml/2006/main" xmlns:w14="http://schemas.microsoft.com/office/word/2010/wordml" xmlns:w15="http://schemas.microsoft.com/office/word/2012/wordml" xmlns:w16cid="http://schemas.microsoft.com/office/word/2016/wordml/cid" xmlns:w16se="http://schemas.microsoft.com/office/word/2015/wordml/symex" xmlns:wpg="http://schemas.microsoft.com/office/word/2010/wordprocessingGroup" xmlns:wpi="http://schemas.microsoft.com/office/word/2010/wordprocessingInk" xmlns:wne="http://schemas.microsoft.com/office/word/2006/wordml" xmlns:wps="http://schemas.microsoft.com/office/word/2010/wordprocessingShape" mc:Ignorable="w14 w15 w16se w16cid wp14">
+<w:ftr xmlns:wpc="http://schemas.microsoft.com/office/word/2010/wordprocessingCanvas" xmlns:cx="http://schemas.microsoft.com/office/drawing/2014/chartex" xmlns:cx1="http://schemas.microsoft.com/office/drawing/2015/9/8/chartex" xmlns:cx2="http://schemas.microsoft.com/office/drawing/2015/10/21/chartex" xmlns:cx3="http://schemas.microsoft.com/office/drawing/2016/5/9/chartex" xmlns:cx4="http://schemas.microsoft.com/office/drawing/2016/5/10/chartex" xmlns:cx5="http://schemas.microsoft.com/office/drawing/2016/5/11/chartex" xmlns:cx6="http://schemas.microsoft.com/office/drawing/2016/5/12/chartex" xmlns:cx7="http://schemas.microsoft.com/office/drawing/2016/5/13/chartex" xmlns:cx8="http://schemas.microsoft.com/office/drawing/2016/5/14/chartex" xmlns:mc="http://schemas.openxmlformats.org/markup-compatibility/2006" xmlns:aink="http://schemas.microsoft.com/office/drawing/2016/ink" xmlns:am3d="http://schemas.microsoft.com/office/drawing/2017/model3d" xmlns:o="urn:schemas-microsoft-com:office:office" xmlns:r="http://schemas.openxmlformats.org/officeDocument/2006/relationships" xmlns:m="http://schemas.openxmlformats.org/officeDocument/2006/math" xmlns:v="urn:schemas-microsoft-com:vml" xmlns:wp14="http://schemas.microsoft.com/office/word/2010/wordprocessingDrawing" xmlns:wp="http://schemas.openxmlformats.org/drawingml/2006/wordprocessingDrawing" xmlns:w10="urn:schemas-microsoft-com:office:word" xmlns:w="http://schemas.openxmlformats.org/wordprocessingml/2006/main" xmlns:w14="http://schemas.microsoft.com/office/word/2010/wordml" xmlns:w15="http://schemas.microsoft.com/office/word/2012/wordml" xmlns:w16cex="http://schemas.microsoft.com/office/word/2018/wordml/cex" xmlns:w16cid="http://schemas.microsoft.com/office/word/2016/wordml/cid" xmlns:w16="http://schemas.microsoft.com/office/word/2018/wordml" xmlns:w16sdtdh="http://schemas.microsoft.com/office/word/2020/wordml/sdtdatahash" xmlns:w16se="http://schemas.microsoft.com/office/word/2015/wordml/symex" xmlns:wpg="http://schemas.microsoft.com/office/word/2010/wordprocessingGroup" xmlns:wpi="http://schemas.microsoft.com/office/word/2010/wordprocessingInk" xmlns:wne="http://schemas.microsoft.com/office/word/2006/wordml" xmlns:wps="http://schemas.microsoft.com/office/word/2010/wordprocessingShape" mc:Ignorable="w14 w15 w16se w16cid w16 w16cex w16sdtdh wp14">
   <w:sdt>
     <w:sdtPr>
       <w:id w:val="189420201"/>
@@ -14610,7 +13762,7 @@
 </file>
 
 <file path=word/footnotes.xml><?xml version="1.0" encoding="utf-8"?>
-<w:footnotes xmlns:wpc="http://schemas.microsoft.com/office/word/2010/wordprocessingCanvas" xmlns:cx="http://schemas.microsoft.com/office/drawing/2014/chartex" xmlns:cx1="http://schemas.microsoft.com/office/drawing/2015/9/8/chartex" xmlns:cx2="http://schemas.microsoft.com/office/drawing/2015/10/21/chartex" xmlns:cx3="http://schemas.microsoft.com/office/drawing/2016/5/9/chartex" xmlns:cx4="http://schemas.microsoft.com/office/drawing/2016/5/10/chartex" xmlns:cx5="http://schemas.microsoft.com/office/drawing/2016/5/11/chartex" xmlns:cx6="http://schemas.microsoft.com/office/drawing/2016/5/12/chartex" xmlns:cx7="http://schemas.microsoft.com/office/drawing/2016/5/13/chartex" xmlns:cx8="http://schemas.microsoft.com/office/drawing/2016/5/14/chartex" xmlns:mc="http://schemas.openxmlformats.org/markup-compatibility/2006" xmlns:aink="http://schemas.microsoft.com/office/drawing/2016/ink" xmlns:am3d="http://schemas.microsoft.com/office/drawing/2017/model3d" xmlns:o="urn:schemas-microsoft-com:office:office" xmlns:r="http://schemas.openxmlformats.org/officeDocument/2006/relationships" xmlns:m="http://schemas.openxmlformats.org/officeDocument/2006/math" xmlns:v="urn:schemas-microsoft-com:vml" xmlns:wp14="http://schemas.microsoft.com/office/word/2010/wordprocessingDrawing" xmlns:wp="http://schemas.openxmlformats.org/drawingml/2006/wordprocessingDrawing" xmlns:w10="urn:schemas-microsoft-com:office:word" xmlns:w="http://schemas.openxmlformats.org/wordprocessingml/2006/main" xmlns:w14="http://schemas.microsoft.com/office/word/2010/wordml" xmlns:w15="http://schemas.microsoft.com/office/word/2012/wordml" xmlns:w16cid="http://schemas.microsoft.com/office/word/2016/wordml/cid" xmlns:w16se="http://schemas.microsoft.com/office/word/2015/wordml/symex" xmlns:wpg="http://schemas.microsoft.com/office/word/2010/wordprocessingGroup" xmlns:wpi="http://schemas.microsoft.com/office/word/2010/wordprocessingInk" xmlns:wne="http://schemas.microsoft.com/office/word/2006/wordml" xmlns:wps="http://schemas.microsoft.com/office/word/2010/wordprocessingShape" mc:Ignorable="w14 w15 w16se w16cid wp14">
+<w:footnotes xmlns:wpc="http://schemas.microsoft.com/office/word/2010/wordprocessingCanvas" xmlns:cx="http://schemas.microsoft.com/office/drawing/2014/chartex" xmlns:cx1="http://schemas.microsoft.com/office/drawing/2015/9/8/chartex" xmlns:cx2="http://schemas.microsoft.com/office/drawing/2015/10/21/chartex" xmlns:cx3="http://schemas.microsoft.com/office/drawing/2016/5/9/chartex" xmlns:cx4="http://schemas.microsoft.com/office/drawing/2016/5/10/chartex" xmlns:cx5="http://schemas.microsoft.com/office/drawing/2016/5/11/chartex" xmlns:cx6="http://schemas.microsoft.com/office/drawing/2016/5/12/chartex" xmlns:cx7="http://schemas.microsoft.com/office/drawing/2016/5/13/chartex" xmlns:cx8="http://schemas.microsoft.com/office/drawing/2016/5/14/chartex" xmlns:mc="http://schemas.openxmlformats.org/markup-compatibility/2006" xmlns:aink="http://schemas.microsoft.com/office/drawing/2016/ink" xmlns:am3d="http://schemas.microsoft.com/office/drawing/2017/model3d" xmlns:o="urn:schemas-microsoft-com:office:office" xmlns:r="http://schemas.openxmlformats.org/officeDocument/2006/relationships" xmlns:m="http://schemas.openxmlformats.org/officeDocument/2006/math" xmlns:v="urn:schemas-microsoft-com:vml" xmlns:wp14="http://schemas.microsoft.com/office/word/2010/wordprocessingDrawing" xmlns:wp="http://schemas.openxmlformats.org/drawingml/2006/wordprocessingDrawing" xmlns:w10="urn:schemas-microsoft-com:office:word" xmlns:w="http://schemas.openxmlformats.org/wordprocessingml/2006/main" xmlns:w14="http://schemas.microsoft.com/office/word/2010/wordml" xmlns:w15="http://schemas.microsoft.com/office/word/2012/wordml" xmlns:w16cex="http://schemas.microsoft.com/office/word/2018/wordml/cex" xmlns:w16cid="http://schemas.microsoft.com/office/word/2016/wordml/cid" xmlns:w16="http://schemas.microsoft.com/office/word/2018/wordml" xmlns:w16sdtdh="http://schemas.microsoft.com/office/word/2020/wordml/sdtdatahash" xmlns:w16se="http://schemas.microsoft.com/office/word/2015/wordml/symex" xmlns:wpg="http://schemas.microsoft.com/office/word/2010/wordprocessingGroup" xmlns:wpi="http://schemas.microsoft.com/office/word/2010/wordprocessingInk" xmlns:wne="http://schemas.microsoft.com/office/word/2006/wordml" xmlns:wps="http://schemas.microsoft.com/office/word/2010/wordprocessingShape" mc:Ignorable="w14 w15 w16se w16cid w16 w16cex w16sdtdh wp14">
   <w:footnote w:type="separator" w:id="-1">
     <w:p>
       <w:pPr>
@@ -14635,7 +13787,7 @@
 </file>
 
 <file path=word/header1.xml><?xml version="1.0" encoding="utf-8"?>
-<w:hdr xmlns:wpc="http://schemas.microsoft.com/office/word/2010/wordprocessingCanvas" xmlns:cx="http://schemas.microsoft.com/office/drawing/2014/chartex" xmlns:cx1="http://schemas.microsoft.com/office/drawing/2015/9/8/chartex" xmlns:cx2="http://schemas.microsoft.com/office/drawing/2015/10/21/chartex" xmlns:cx3="http://schemas.microsoft.com/office/drawing/2016/5/9/chartex" xmlns:cx4="http://schemas.microsoft.com/office/drawing/2016/5/10/chartex" xmlns:cx5="http://schemas.microsoft.com/office/drawing/2016/5/11/chartex" xmlns:cx6="http://schemas.microsoft.com/office/drawing/2016/5/12/chartex" xmlns:cx7="http://schemas.microsoft.com/office/drawing/2016/5/13/chartex" xmlns:cx8="http://schemas.microsoft.com/office/drawing/2016/5/14/chartex" xmlns:mc="http://schemas.openxmlformats.org/markup-compatibility/2006" xmlns:aink="http://schemas.microsoft.com/office/drawing/2016/ink" xmlns:am3d="http://schemas.microsoft.com/office/drawing/2017/model3d" xmlns:o="urn:schemas-microsoft-com:office:office" xmlns:r="http://schemas.openxmlformats.org/officeDocument/2006/relationships" xmlns:m="http://schemas.openxmlformats.org/officeDocument/2006/math" xmlns:v="urn:schemas-microsoft-com:vml" xmlns:wp14="http://schemas.microsoft.com/office/word/2010/wordprocessingDrawing" xmlns:wp="http://schemas.openxmlformats.org/drawingml/2006/wordprocessingDrawing" xmlns:w10="urn:schemas-microsoft-com:office:word" xmlns:w="http://schemas.openxmlformats.org/wordprocessingml/2006/main" xmlns:w14="http://schemas.microsoft.com/office/word/2010/wordml" xmlns:w15="http://schemas.microsoft.com/office/word/2012/wordml" xmlns:w16cid="http://schemas.microsoft.com/office/word/2016/wordml/cid" xmlns:w16se="http://schemas.microsoft.com/office/word/2015/wordml/symex" xmlns:wpg="http://schemas.microsoft.com/office/word/2010/wordprocessingGroup" xmlns:wpi="http://schemas.microsoft.com/office/word/2010/wordprocessingInk" xmlns:wne="http://schemas.microsoft.com/office/word/2006/wordml" xmlns:wps="http://schemas.microsoft.com/office/word/2010/wordprocessingShape" mc:Ignorable="w14 w15 w16se w16cid wp14">
+<w:hdr xmlns:wpc="http://schemas.microsoft.com/office/word/2010/wordprocessingCanvas" xmlns:cx="http://schemas.microsoft.com/office/drawing/2014/chartex" xmlns:cx1="http://schemas.microsoft.com/office/drawing/2015/9/8/chartex" xmlns:cx2="http://schemas.microsoft.com/office/drawing/2015/10/21/chartex" xmlns:cx3="http://schemas.microsoft.com/office/drawing/2016/5/9/chartex" xmlns:cx4="http://schemas.microsoft.com/office/drawing/2016/5/10/chartex" xmlns:cx5="http://schemas.microsoft.com/office/drawing/2016/5/11/chartex" xmlns:cx6="http://schemas.microsoft.com/office/drawing/2016/5/12/chartex" xmlns:cx7="http://schemas.microsoft.com/office/drawing/2016/5/13/chartex" xmlns:cx8="http://schemas.microsoft.com/office/drawing/2016/5/14/chartex" xmlns:mc="http://schemas.openxmlformats.org/markup-compatibility/2006" xmlns:aink="http://schemas.microsoft.com/office/drawing/2016/ink" xmlns:am3d="http://schemas.microsoft.com/office/drawing/2017/model3d" xmlns:o="urn:schemas-microsoft-com:office:office" xmlns:r="http://schemas.openxmlformats.org/officeDocument/2006/relationships" xmlns:m="http://schemas.openxmlformats.org/officeDocument/2006/math" xmlns:v="urn:schemas-microsoft-com:vml" xmlns:wp14="http://schemas.microsoft.com/office/word/2010/wordprocessingDrawing" xmlns:wp="http://schemas.openxmlformats.org/drawingml/2006/wordprocessingDrawing" xmlns:w10="urn:schemas-microsoft-com:office:word" xmlns:w="http://schemas.openxmlformats.org/wordprocessingml/2006/main" xmlns:w14="http://schemas.microsoft.com/office/word/2010/wordml" xmlns:w15="http://schemas.microsoft.com/office/word/2012/wordml" xmlns:w16cex="http://schemas.microsoft.com/office/word/2018/wordml/cex" xmlns:w16cid="http://schemas.microsoft.com/office/word/2016/wordml/cid" xmlns:w16="http://schemas.microsoft.com/office/word/2018/wordml" xmlns:w16sdtdh="http://schemas.microsoft.com/office/word/2020/wordml/sdtdatahash" xmlns:w16se="http://schemas.microsoft.com/office/word/2015/wordml/symex" xmlns:wpg="http://schemas.microsoft.com/office/word/2010/wordprocessingGroup" xmlns:wpi="http://schemas.microsoft.com/office/word/2010/wordprocessingInk" xmlns:wne="http://schemas.microsoft.com/office/word/2006/wordml" xmlns:wps="http://schemas.microsoft.com/office/word/2010/wordprocessingShape" mc:Ignorable="w14 w15 w16se w16cid w16 w16cex w16sdtdh wp14">
   <w:p>
     <w:pPr>
       <w:pStyle w:val="Header"/>
@@ -14652,7 +13804,7 @@
 </file>
 
 <file path=word/numbering.xml><?xml version="1.0" encoding="utf-8"?>
-<w:numbering xmlns:wpc="http://schemas.microsoft.com/office/word/2010/wordprocessingCanvas" xmlns:cx="http://schemas.microsoft.com/office/drawing/2014/chartex" xmlns:cx1="http://schemas.microsoft.com/office/drawing/2015/9/8/chartex" xmlns:cx2="http://schemas.microsoft.com/office/drawing/2015/10/21/chartex" xmlns:cx3="http://schemas.microsoft.com/office/drawing/2016/5/9/chartex" xmlns:cx4="http://schemas.microsoft.com/office/drawing/2016/5/10/chartex" xmlns:cx5="http://schemas.microsoft.com/office/drawing/2016/5/11/chartex" xmlns:cx6="http://schemas.microsoft.com/office/drawing/2016/5/12/chartex" xmlns:cx7="http://schemas.microsoft.com/office/drawing/2016/5/13/chartex" xmlns:cx8="http://schemas.microsoft.com/office/drawing/2016/5/14/chartex" xmlns:mc="http://schemas.openxmlformats.org/markup-compatibility/2006" xmlns:aink="http://schemas.microsoft.com/office/drawing/2016/ink" xmlns:am3d="http://schemas.microsoft.com/office/drawing/2017/model3d" xmlns:o="urn:schemas-microsoft-com:office:office" xmlns:r="http://schemas.openxmlformats.org/officeDocument/2006/relationships" xmlns:m="http://schemas.openxmlformats.org/officeDocument/2006/math" xmlns:v="urn:schemas-microsoft-com:vml" xmlns:wp14="http://schemas.microsoft.com/office/word/2010/wordprocessingDrawing" xmlns:wp="http://schemas.openxmlformats.org/drawingml/2006/wordprocessingDrawing" xmlns:w10="urn:schemas-microsoft-com:office:word" xmlns:w="http://schemas.openxmlformats.org/wordprocessingml/2006/main" xmlns:w14="http://schemas.microsoft.com/office/word/2010/wordml" xmlns:w15="http://schemas.microsoft.com/office/word/2012/wordml" xmlns:w16cid="http://schemas.microsoft.com/office/word/2016/wordml/cid" xmlns:w16se="http://schemas.microsoft.com/office/word/2015/wordml/symex" xmlns:wpg="http://schemas.microsoft.com/office/word/2010/wordprocessingGroup" xmlns:wpi="http://schemas.microsoft.com/office/word/2010/wordprocessingInk" xmlns:wne="http://schemas.microsoft.com/office/word/2006/wordml" xmlns:wps="http://schemas.microsoft.com/office/word/2010/wordprocessingShape" mc:Ignorable="w14 w15 w16se w16cid wp14">
+<w:numbering xmlns:wpc="http://schemas.microsoft.com/office/word/2010/wordprocessingCanvas" xmlns:cx="http://schemas.microsoft.com/office/drawing/2014/chartex" xmlns:cx1="http://schemas.microsoft.com/office/drawing/2015/9/8/chartex" xmlns:cx2="http://schemas.microsoft.com/office/drawing/2015/10/21/chartex" xmlns:cx3="http://schemas.microsoft.com/office/drawing/2016/5/9/chartex" xmlns:cx4="http://schemas.microsoft.com/office/drawing/2016/5/10/chartex" xmlns:cx5="http://schemas.microsoft.com/office/drawing/2016/5/11/chartex" xmlns:cx6="http://schemas.microsoft.com/office/drawing/2016/5/12/chartex" xmlns:cx7="http://schemas.microsoft.com/office/drawing/2016/5/13/chartex" xmlns:cx8="http://schemas.microsoft.com/office/drawing/2016/5/14/chartex" xmlns:mc="http://schemas.openxmlformats.org/markup-compatibility/2006" xmlns:aink="http://schemas.microsoft.com/office/drawing/2016/ink" xmlns:am3d="http://schemas.microsoft.com/office/drawing/2017/model3d" xmlns:o="urn:schemas-microsoft-com:office:office" xmlns:r="http://schemas.openxmlformats.org/officeDocument/2006/relationships" xmlns:m="http://schemas.openxmlformats.org/officeDocument/2006/math" xmlns:v="urn:schemas-microsoft-com:vml" xmlns:wp14="http://schemas.microsoft.com/office/word/2010/wordprocessingDrawing" xmlns:wp="http://schemas.openxmlformats.org/drawingml/2006/wordprocessingDrawing" xmlns:w10="urn:schemas-microsoft-com:office:word" xmlns:w="http://schemas.openxmlformats.org/wordprocessingml/2006/main" xmlns:w14="http://schemas.microsoft.com/office/word/2010/wordml" xmlns:w15="http://schemas.microsoft.com/office/word/2012/wordml" xmlns:w16cex="http://schemas.microsoft.com/office/word/2018/wordml/cex" xmlns:w16cid="http://schemas.microsoft.com/office/word/2016/wordml/cid" xmlns:w16="http://schemas.microsoft.com/office/word/2018/wordml" xmlns:w16sdtdh="http://schemas.microsoft.com/office/word/2020/wordml/sdtdatahash" xmlns:w16se="http://schemas.microsoft.com/office/word/2015/wordml/symex" xmlns:wpg="http://schemas.microsoft.com/office/word/2010/wordprocessingGroup" xmlns:wpi="http://schemas.microsoft.com/office/word/2010/wordprocessingInk" xmlns:wne="http://schemas.microsoft.com/office/word/2006/wordml" xmlns:wps="http://schemas.microsoft.com/office/word/2010/wordprocessingShape" mc:Ignorable="w14 w15 w16se w16cid w16 w16cex w16sdtdh wp14">
   <w:abstractNum w:abstractNumId="0" w15:restartNumberingAfterBreak="0">
     <w:nsid w:val="05D618BB"/>
     <w:multiLevelType w:val="hybridMultilevel"/>
@@ -17569,7 +16721,7 @@
 </file>
 
 <file path=word/styles.xml><?xml version="1.0" encoding="utf-8"?>
-<w:styles xmlns:mc="http://schemas.openxmlformats.org/markup-compatibility/2006" xmlns:r="http://schemas.openxmlformats.org/officeDocument/2006/relationships" xmlns:w="http://schemas.openxmlformats.org/wordprocessingml/2006/main" xmlns:w14="http://schemas.microsoft.com/office/word/2010/wordml" xmlns:w15="http://schemas.microsoft.com/office/word/2012/wordml" xmlns:w16cid="http://schemas.microsoft.com/office/word/2016/wordml/cid" xmlns:w16se="http://schemas.microsoft.com/office/word/2015/wordml/symex" mc:Ignorable="w14 w15 w16se w16cid">
+<w:styles xmlns:mc="http://schemas.openxmlformats.org/markup-compatibility/2006" xmlns:r="http://schemas.openxmlformats.org/officeDocument/2006/relationships" xmlns:w="http://schemas.openxmlformats.org/wordprocessingml/2006/main" xmlns:w14="http://schemas.microsoft.com/office/word/2010/wordml" xmlns:w15="http://schemas.microsoft.com/office/word/2012/wordml" xmlns:w16cex="http://schemas.microsoft.com/office/word/2018/wordml/cex" xmlns:w16cid="http://schemas.microsoft.com/office/word/2016/wordml/cid" xmlns:w16="http://schemas.microsoft.com/office/word/2018/wordml" xmlns:w16sdtdh="http://schemas.microsoft.com/office/word/2020/wordml/sdtdatahash" xmlns:w16se="http://schemas.microsoft.com/office/word/2015/wordml/symex" mc:Ignorable="w14 w15 w16se w16cid w16 w16cex w16sdtdh">
   <w:docDefaults>
     <w:rPrDefault>
       <w:rPr>
@@ -17585,7 +16737,7 @@
       </w:pPr>
     </w:pPrDefault>
   </w:docDefaults>
-  <w:latentStyles w:defLockedState="0" w:defUIPriority="99" w:defSemiHidden="0" w:defUnhideWhenUsed="0" w:defQFormat="0" w:count="375">
+  <w:latentStyles w:defLockedState="0" w:defUIPriority="99" w:defSemiHidden="0" w:defUnhideWhenUsed="0" w:defQFormat="0" w:count="376">
     <w:lsdException w:name="Normal" w:uiPriority="0" w:qFormat="1"/>
     <w:lsdException w:name="heading 1" w:uiPriority="9" w:qFormat="1"/>
     <w:lsdException w:name="heading 2" w:semiHidden="1" w:uiPriority="9" w:unhideWhenUsed="1" w:qFormat="1"/>
@@ -17961,6 +17113,7 @@
     <w:lsdException w:name="Smart Hyperlink" w:semiHidden="1" w:unhideWhenUsed="1"/>
     <w:lsdException w:name="Hashtag" w:semiHidden="1" w:unhideWhenUsed="1"/>
     <w:lsdException w:name="Unresolved Mention" w:semiHidden="1" w:unhideWhenUsed="1"/>
+    <w:lsdException w:name="Smart Link" w:semiHidden="1" w:unhideWhenUsed="1"/>
   </w:latentStyles>
   <w:style w:type="paragraph" w:default="1" w:styleId="Normal">
     <w:name w:val="Normal"/>
@@ -19294,7 +18447,7 @@
 </file>
 
 <file path=customXml/itemProps1.xml><?xml version="1.0" encoding="utf-8"?>
-<ds:datastoreItem xmlns:ds="http://schemas.openxmlformats.org/officeDocument/2006/customXml" ds:itemID="{CCE12A12-8AB0-4788-9E72-B52FC508C744}">
+<ds:datastoreItem xmlns:ds="http://schemas.openxmlformats.org/officeDocument/2006/customXml" ds:itemID="{72E6674A-419E-4057-8D1B-4692843FAFD4}">
   <ds:schemaRefs>
     <ds:schemaRef ds:uri="http://schemas.openxmlformats.org/officeDocument/2006/bibliography"/>
   </ds:schemaRefs>

</xml_diff>